<commit_message>
Minor Corrections to Part A:
</commit_message>
<xml_diff>
--- a/Submission/Assessment2-ISYS2095_A2-S3875753.docx
+++ b/Submission/Assessment2-ISYS2095_A2-S3875753.docx
@@ -108,7 +108,7 @@
           <v:shape id="_x0000_i1025" type="#_x0000_t75" style="width:347.25pt;height:208.5pt" o:ole="">
             <v:imagedata r:id="rId8" o:title=""/>
           </v:shape>
-          <o:OLEObject Type="Embed" ProgID="Unknown" ShapeID="_x0000_i1025" DrawAspect="Content" ObjectID="_1689843587" r:id="rId9"/>
+          <o:OLEObject Type="Embed" ProgID="Unknown" ShapeID="_x0000_i1025" DrawAspect="Content" ObjectID="_1689845816" r:id="rId9"/>
         </w:object>
       </w:r>
     </w:p>
@@ -173,55 +173,55 @@
                 <w:rFonts w:ascii="Courier New" w:hAnsi="Courier New" w:cs="Courier New"/>
                 <w:noProof/>
               </w:rPr>
-              <w:t>SELECT DEPTNAME,</w:t>
-            </w:r>
-          </w:p>
-          <w:p>
-            <w:pPr>
-              <w:pStyle w:val="PlainText"/>
-              <w:rPr>
-                <w:rFonts w:ascii="Courier New" w:hAnsi="Courier New" w:cs="Courier New"/>
-                <w:noProof/>
-              </w:rPr>
-            </w:pPr>
-            <w:r>
-              <w:rPr>
-                <w:rFonts w:ascii="Courier New" w:hAnsi="Courier New" w:cs="Courier New"/>
-                <w:noProof/>
-              </w:rPr>
-              <w:t xml:space="preserve">       count(DEPTNAME) AS DeptNameCount</w:t>
-            </w:r>
-          </w:p>
-          <w:p>
-            <w:pPr>
-              <w:pStyle w:val="PlainText"/>
-              <w:rPr>
-                <w:rFonts w:ascii="Courier New" w:hAnsi="Courier New" w:cs="Courier New"/>
-                <w:noProof/>
-              </w:rPr>
-            </w:pPr>
-            <w:r>
-              <w:rPr>
-                <w:rFonts w:ascii="Courier New" w:hAnsi="Courier New" w:cs="Courier New"/>
-                <w:noProof/>
-              </w:rPr>
-              <w:t xml:space="preserve">  FROM DEPARTMENT</w:t>
-            </w:r>
-          </w:p>
-          <w:p>
-            <w:pPr>
-              <w:pStyle w:val="PlainText"/>
-              <w:rPr>
-                <w:rFonts w:ascii="Courier New" w:hAnsi="Courier New" w:cs="Courier New"/>
-                <w:noProof/>
-              </w:rPr>
-            </w:pPr>
-            <w:r>
-              <w:rPr>
-                <w:rFonts w:ascii="Courier New" w:hAnsi="Courier New" w:cs="Courier New"/>
-                <w:noProof/>
-              </w:rPr>
-              <w:t xml:space="preserve"> WHERE DEPTNAME IS NOT NULL AND </w:t>
+              <w:t>SELECT department.deptname,</w:t>
+            </w:r>
+          </w:p>
+          <w:p>
+            <w:pPr>
+              <w:pStyle w:val="PlainText"/>
+              <w:rPr>
+                <w:rFonts w:ascii="Courier New" w:hAnsi="Courier New" w:cs="Courier New"/>
+                <w:noProof/>
+              </w:rPr>
+            </w:pPr>
+            <w:r>
+              <w:rPr>
+                <w:rFonts w:ascii="Courier New" w:hAnsi="Courier New" w:cs="Courier New"/>
+                <w:noProof/>
+              </w:rPr>
+              <w:t xml:space="preserve">       count(department.deptname) AS DeptNameCount</w:t>
+            </w:r>
+          </w:p>
+          <w:p>
+            <w:pPr>
+              <w:pStyle w:val="PlainText"/>
+              <w:rPr>
+                <w:rFonts w:ascii="Courier New" w:hAnsi="Courier New" w:cs="Courier New"/>
+                <w:noProof/>
+              </w:rPr>
+            </w:pPr>
+            <w:r>
+              <w:rPr>
+                <w:rFonts w:ascii="Courier New" w:hAnsi="Courier New" w:cs="Courier New"/>
+                <w:noProof/>
+              </w:rPr>
+              <w:t xml:space="preserve">  FROM department</w:t>
+            </w:r>
+          </w:p>
+          <w:p>
+            <w:pPr>
+              <w:pStyle w:val="PlainText"/>
+              <w:rPr>
+                <w:rFonts w:ascii="Courier New" w:hAnsi="Courier New" w:cs="Courier New"/>
+                <w:noProof/>
+              </w:rPr>
+            </w:pPr>
+            <w:r>
+              <w:rPr>
+                <w:rFonts w:ascii="Courier New" w:hAnsi="Courier New" w:cs="Courier New"/>
+                <w:noProof/>
+              </w:rPr>
+              <w:t xml:space="preserve"> WHERE department.deptname IS NOT NULL AND </w:t>
             </w:r>
           </w:p>
           <w:p>
@@ -253,7 +253,7 @@
                 <w:rFonts w:ascii="Courier New" w:hAnsi="Courier New" w:cs="Courier New"/>
                 <w:noProof/>
               </w:rPr>
-              <w:t xml:space="preserve"> GROUP BY DEPTNAME</w:t>
+              <w:t xml:space="preserve"> GROUP BY department.deptname</w:t>
             </w:r>
           </w:p>
           <w:p>
@@ -285,7 +285,7 @@
                 <w:rFonts w:ascii="Courier New" w:hAnsi="Courier New" w:cs="Courier New"/>
                 <w:noProof/>
               </w:rPr>
-              <w:t xml:space="preserve">          DEPTNAME ASC;</w:t>
+              <w:t xml:space="preserve">          department.deptname ASC;</w:t>
             </w:r>
           </w:p>
           <w:p>
@@ -325,7 +325,7 @@
           <v:shape id="_x0000_i1026" type="#_x0000_t75" style="width:347.25pt;height:208.5pt" o:ole="">
             <v:imagedata r:id="rId10" o:title=""/>
           </v:shape>
-          <o:OLEObject Type="Embed" ProgID="Unknown" ShapeID="_x0000_i1026" DrawAspect="Content" ObjectID="_1689843588" r:id="rId11"/>
+          <o:OLEObject Type="Embed" ProgID="Unknown" ShapeID="_x0000_i1026" DrawAspect="Content" ObjectID="_1689845817" r:id="rId11"/>
         </w:object>
       </w:r>
     </w:p>
@@ -622,7 +622,7 @@
           <v:shape id="_x0000_i1027" type="#_x0000_t75" style="width:347.25pt;height:69.75pt" o:ole="">
             <v:imagedata r:id="rId12" o:title=""/>
           </v:shape>
-          <o:OLEObject Type="Embed" ProgID="Unknown" ShapeID="_x0000_i1027" DrawAspect="Content" ObjectID="_1689843589" r:id="rId13"/>
+          <o:OLEObject Type="Embed" ProgID="Unknown" ShapeID="_x0000_i1027" DrawAspect="Content" ObjectID="_1689845818" r:id="rId13"/>
         </w:object>
       </w:r>
     </w:p>
@@ -792,7 +792,7 @@
           <v:shape id="_x0000_i1028" type="#_x0000_t75" style="width:347.25pt;height:69.75pt" o:ole="">
             <v:imagedata r:id="rId14" o:title=""/>
           </v:shape>
-          <o:OLEObject Type="Embed" ProgID="Unknown" ShapeID="_x0000_i1028" DrawAspect="Content" ObjectID="_1689843590" r:id="rId15"/>
+          <o:OLEObject Type="Embed" ProgID="Unknown" ShapeID="_x0000_i1028" DrawAspect="Content" ObjectID="_1689845819" r:id="rId15"/>
         </w:object>
       </w:r>
     </w:p>
@@ -976,7 +976,7 @@
           <v:shape id="_x0000_i1029" type="#_x0000_t75" style="width:347.25pt;height:278.25pt" o:ole="">
             <v:imagedata r:id="rId16" o:title=""/>
           </v:shape>
-          <o:OLEObject Type="Embed" ProgID="Unknown" ShapeID="_x0000_i1029" DrawAspect="Content" ObjectID="_1689843591" r:id="rId17"/>
+          <o:OLEObject Type="Embed" ProgID="Unknown" ShapeID="_x0000_i1029" DrawAspect="Content" ObjectID="_1689845820" r:id="rId17"/>
         </w:object>
       </w:r>
     </w:p>
@@ -1015,7 +1015,23 @@
     </w:p>
     <w:p>
       <w:r>
-        <w:t>NOTE: Question specified only to show the full name of the academics, I did not specify if we needed to concatenate the 3 columns or display them individually. I assumed it required them to be concatenated.</w:t>
+        <w:t>NOTE: Question specified only to show the full name of the academics, I</w:t>
+      </w:r>
+      <w:r>
+        <w:t>t</w:t>
+      </w:r>
+      <w:r>
+        <w:t xml:space="preserve"> did not specify if we needed to concatenate the 3 columns or display them individually. I assumed it required them to be concatenated.</w:t>
+      </w:r>
+      <w:r>
+        <w:t xml:space="preserve"> </w:t>
+      </w:r>
+      <w:r>
+        <w:rPr>
+          <w:i/>
+          <w:iCs/>
+        </w:rPr>
+        <w:t>Used: Title + Given Name + Family Name</w:t>
       </w:r>
     </w:p>
     <w:tbl>
@@ -1259,7 +1275,7 @@
           <v:shape id="_x0000_i1030" type="#_x0000_t75" style="width:347.25pt;height:69.75pt" o:ole="">
             <v:imagedata r:id="rId18" o:title=""/>
           </v:shape>
-          <o:OLEObject Type="Embed" ProgID="Unknown" ShapeID="_x0000_i1030" DrawAspect="Content" ObjectID="_1689843592" r:id="rId19"/>
+          <o:OLEObject Type="Embed" ProgID="Unknown" ShapeID="_x0000_i1030" DrawAspect="Content" ObjectID="_1689845821" r:id="rId19"/>
         </w:object>
       </w:r>
     </w:p>
@@ -1531,7 +1547,7 @@
           <v:shape id="_x0000_i1031" type="#_x0000_t75" style="width:347.25pt;height:69.75pt" o:ole="">
             <v:imagedata r:id="rId20" o:title=""/>
           </v:shape>
-          <o:OLEObject Type="Embed" ProgID="Unknown" ShapeID="_x0000_i1031" DrawAspect="Content" ObjectID="_1689843593" r:id="rId21"/>
+          <o:OLEObject Type="Embed" ProgID="Unknown" ShapeID="_x0000_i1031" DrawAspect="Content" ObjectID="_1689845822" r:id="rId21"/>
         </w:object>
       </w:r>
     </w:p>
@@ -1837,7 +1853,7 @@
           <v:shape id="_x0000_i1032" type="#_x0000_t75" style="width:347.25pt;height:138.75pt" o:ole="">
             <v:imagedata r:id="rId22" o:title=""/>
           </v:shape>
-          <o:OLEObject Type="Embed" ProgID="Unknown" ShapeID="_x0000_i1032" DrawAspect="Content" ObjectID="_1689843594" r:id="rId23"/>
+          <o:OLEObject Type="Embed" ProgID="Unknown" ShapeID="_x0000_i1032" DrawAspect="Content" ObjectID="_1689845823" r:id="rId23"/>
         </w:object>
       </w:r>
     </w:p>
@@ -2627,13 +2643,7 @@
               <w:rPr>
                 <w:noProof/>
               </w:rPr>
-              <w:t>,</w:t>
-            </w:r>
-            <w:r>
-              <w:rPr>
-                <w:noProof/>
-              </w:rPr>
-              <w:t>Hours,Rate)</w:t>
+              <w:t>,Hours,Rate)</w:t>
             </w:r>
           </w:p>
           <w:p>
@@ -2701,7 +2711,8 @@
     <w:p/>
     <w:p/>
     <w:sectPr>
-      <w:footerReference w:type="default" r:id="rId25"/>
+      <w:headerReference w:type="default" r:id="rId25"/>
+      <w:footerReference w:type="default" r:id="rId26"/>
       <w:pgSz w:w="11906" w:h="16838"/>
       <w:pgMar w:top="1440" w:right="1440" w:bottom="1440" w:left="1440" w:header="708" w:footer="708" w:gutter="0"/>
       <w:cols w:space="708"/>
@@ -2783,6 +2794,19 @@
     </w:p>
   </w:footnote>
 </w:footnotes>
+</file>
+
+<file path=word/header1.xml><?xml version="1.0" encoding="utf-8"?>
+<w:hdr xmlns:wpc="http://schemas.microsoft.com/office/word/2010/wordprocessingCanvas" xmlns:cx="http://schemas.microsoft.com/office/drawing/2014/chartex" xmlns:cx1="http://schemas.microsoft.com/office/drawing/2015/9/8/chartex" xmlns:cx2="http://schemas.microsoft.com/office/drawing/2015/10/21/chartex" xmlns:cx3="http://schemas.microsoft.com/office/drawing/2016/5/9/chartex" xmlns:cx4="http://schemas.microsoft.com/office/drawing/2016/5/10/chartex" xmlns:cx5="http://schemas.microsoft.com/office/drawing/2016/5/11/chartex" xmlns:cx6="http://schemas.microsoft.com/office/drawing/2016/5/12/chartex" xmlns:cx7="http://schemas.microsoft.com/office/drawing/2016/5/13/chartex" xmlns:cx8="http://schemas.microsoft.com/office/drawing/2016/5/14/chartex" xmlns:mc="http://schemas.openxmlformats.org/markup-compatibility/2006" xmlns:aink="http://schemas.microsoft.com/office/drawing/2016/ink" xmlns:am3d="http://schemas.microsoft.com/office/drawing/2017/model3d" xmlns:o="urn:schemas-microsoft-com:office:office" xmlns:r="http://schemas.openxmlformats.org/officeDocument/2006/relationships" xmlns:m="http://schemas.openxmlformats.org/officeDocument/2006/math" xmlns:v="urn:schemas-microsoft-com:vml" xmlns:wp14="http://schemas.microsoft.com/office/word/2010/wordprocessingDrawing" xmlns:wp="http://schemas.openxmlformats.org/drawingml/2006/wordprocessingDrawing" xmlns:w10="urn:schemas-microsoft-com:office:word" xmlns:w="http://schemas.openxmlformats.org/wordprocessingml/2006/main" xmlns:w14="http://schemas.microsoft.com/office/word/2010/wordml" xmlns:w15="http://schemas.microsoft.com/office/word/2012/wordml" xmlns:w16cex="http://schemas.microsoft.com/office/word/2018/wordml/cex" xmlns:w16cid="http://schemas.microsoft.com/office/word/2016/wordml/cid" xmlns:w16="http://schemas.microsoft.com/office/word/2018/wordml" xmlns:w16sdtdh="http://schemas.microsoft.com/office/word/2020/wordml/sdtdatahash" xmlns:w16se="http://schemas.microsoft.com/office/word/2015/wordml/symex" xmlns:wpg="http://schemas.microsoft.com/office/word/2010/wordprocessingGroup" xmlns:wpi="http://schemas.microsoft.com/office/word/2010/wordprocessingInk" xmlns:wne="http://schemas.microsoft.com/office/word/2006/wordml" xmlns:wps="http://schemas.microsoft.com/office/word/2010/wordprocessingShape" mc:Ignorable="w14 w15 w16se w16cid w16 w16cex w16sdtdh wp14">
+  <w:p>
+    <w:pPr>
+      <w:pStyle w:val="Header"/>
+    </w:pPr>
+    <w:r>
+      <w:t>Assessment2-ISYS2095_A2-S3875753</w:t>
+    </w:r>
+  </w:p>
+</w:hdr>
 </file>
 
 <file path=word/numbering.xml><?xml version="1.0" encoding="utf-8"?>

</xml_diff>

<commit_message>
Part B: In Progress
</commit_message>
<xml_diff>
--- a/Submission/Assessment2-ISYS2095_A2-S3875753.docx
+++ b/Submission/Assessment2-ISYS2095_A2-S3875753.docx
@@ -105,10 +105,10 @@
             <v:path o:extrusionok="f" gradientshapeok="t" o:connecttype="rect"/>
             <o:lock v:ext="edit" aspectratio="t"/>
           </v:shapetype>
-          <v:shape id="_x0000_i1025" type="#_x0000_t75" style="width:347.25pt;height:208.5pt" o:ole="">
+          <v:shape id="_x0000_i1025" type="#_x0000_t75" style="width:347.5pt;height:208.15pt" o:ole="">
             <v:imagedata r:id="rId8" o:title=""/>
           </v:shape>
-          <o:OLEObject Type="Embed" ProgID="Unknown" ShapeID="_x0000_i1025" DrawAspect="Content" ObjectID="_1689845816" r:id="rId9"/>
+          <o:OLEObject Type="Embed" ProgID="Unknown" ShapeID="_x0000_i1025" DrawAspect="Content" ObjectID="_1689855283" r:id="rId9"/>
         </w:object>
       </w:r>
     </w:p>
@@ -120,14 +120,27 @@
       <w:r>
         <w:t xml:space="preserve">Figure </w:t>
       </w:r>
-      <w:fldSimple w:instr=" SEQ Figure \* ARABIC ">
-        <w:r>
-          <w:rPr>
-            <w:noProof/>
-          </w:rPr>
-          <w:t>1</w:t>
-        </w:r>
-      </w:fldSimple>
+      <w:r>
+        <w:fldChar w:fldCharType="begin"/>
+      </w:r>
+      <w:r>
+        <w:instrText xml:space="preserve"> SEQ Figure \* ARABIC </w:instrText>
+      </w:r>
+      <w:r>
+        <w:fldChar w:fldCharType="separate"/>
+      </w:r>
+      <w:r>
+        <w:rPr>
+          <w:noProof/>
+        </w:rPr>
+        <w:t>1</w:t>
+      </w:r>
+      <w:r>
+        <w:rPr>
+          <w:noProof/>
+        </w:rPr>
+        <w:fldChar w:fldCharType="end"/>
+      </w:r>
       <w:r>
         <w:t xml:space="preserve"> - Question 1.1 - Query Results</w:t>
       </w:r>
@@ -322,10 +335,10 @@
       </w:pPr>
       <w:r>
         <w:object w:dxaOrig="6941" w:dyaOrig="4171" w14:anchorId="4DFDFB62">
-          <v:shape id="_x0000_i1026" type="#_x0000_t75" style="width:347.25pt;height:208.5pt" o:ole="">
+          <v:shape id="_x0000_i1026" type="#_x0000_t75" style="width:347.5pt;height:208.15pt" o:ole="">
             <v:imagedata r:id="rId10" o:title=""/>
           </v:shape>
-          <o:OLEObject Type="Embed" ProgID="Unknown" ShapeID="_x0000_i1026" DrawAspect="Content" ObjectID="_1689845817" r:id="rId11"/>
+          <o:OLEObject Type="Embed" ProgID="Unknown" ShapeID="_x0000_i1026" DrawAspect="Content" ObjectID="_1689855284" r:id="rId11"/>
         </w:object>
       </w:r>
     </w:p>
@@ -337,14 +350,27 @@
       <w:r>
         <w:t xml:space="preserve">Figure </w:t>
       </w:r>
-      <w:fldSimple w:instr=" SEQ Figure \* ARABIC ">
-        <w:r>
-          <w:rPr>
-            <w:noProof/>
-          </w:rPr>
-          <w:t>2</w:t>
-        </w:r>
-      </w:fldSimple>
+      <w:r>
+        <w:fldChar w:fldCharType="begin"/>
+      </w:r>
+      <w:r>
+        <w:instrText xml:space="preserve"> SEQ Figure \* ARABIC </w:instrText>
+      </w:r>
+      <w:r>
+        <w:fldChar w:fldCharType="separate"/>
+      </w:r>
+      <w:r>
+        <w:rPr>
+          <w:noProof/>
+        </w:rPr>
+        <w:t>2</w:t>
+      </w:r>
+      <w:r>
+        <w:rPr>
+          <w:noProof/>
+        </w:rPr>
+        <w:fldChar w:fldCharType="end"/>
+      </w:r>
       <w:r>
         <w:t xml:space="preserve"> - Question 1.2 - Query Results</w:t>
       </w:r>
@@ -619,10 +645,10 @@
       </w:pPr>
       <w:r>
         <w:object w:dxaOrig="6940" w:dyaOrig="1390" w14:anchorId="6BDAC655">
-          <v:shape id="_x0000_i1027" type="#_x0000_t75" style="width:347.25pt;height:69.75pt" o:ole="">
+          <v:shape id="_x0000_i1027" type="#_x0000_t75" style="width:347.5pt;height:69.65pt" o:ole="">
             <v:imagedata r:id="rId12" o:title=""/>
           </v:shape>
-          <o:OLEObject Type="Embed" ProgID="Unknown" ShapeID="_x0000_i1027" DrawAspect="Content" ObjectID="_1689845818" r:id="rId13"/>
+          <o:OLEObject Type="Embed" ProgID="Unknown" ShapeID="_x0000_i1027" DrawAspect="Content" ObjectID="_1689855285" r:id="rId13"/>
         </w:object>
       </w:r>
     </w:p>
@@ -634,14 +660,27 @@
       <w:r>
         <w:t xml:space="preserve">Figure </w:t>
       </w:r>
-      <w:fldSimple w:instr=" SEQ Figure \* ARABIC ">
-        <w:r>
-          <w:rPr>
-            <w:noProof/>
-          </w:rPr>
-          <w:t>3</w:t>
-        </w:r>
-      </w:fldSimple>
+      <w:r>
+        <w:fldChar w:fldCharType="begin"/>
+      </w:r>
+      <w:r>
+        <w:instrText xml:space="preserve"> SEQ Figure \* ARABIC </w:instrText>
+      </w:r>
+      <w:r>
+        <w:fldChar w:fldCharType="separate"/>
+      </w:r>
+      <w:r>
+        <w:rPr>
+          <w:noProof/>
+        </w:rPr>
+        <w:t>3</w:t>
+      </w:r>
+      <w:r>
+        <w:rPr>
+          <w:noProof/>
+        </w:rPr>
+        <w:fldChar w:fldCharType="end"/>
+      </w:r>
       <w:r>
         <w:t xml:space="preserve"> - Question 2.1 Query Results</w:t>
       </w:r>
@@ -789,10 +828,10 @@
       </w:pPr>
       <w:r>
         <w:object w:dxaOrig="6940" w:dyaOrig="1390" w14:anchorId="21261E78">
-          <v:shape id="_x0000_i1028" type="#_x0000_t75" style="width:347.25pt;height:69.75pt" o:ole="">
+          <v:shape id="_x0000_i1028" type="#_x0000_t75" style="width:347.5pt;height:69.65pt" o:ole="">
             <v:imagedata r:id="rId14" o:title=""/>
           </v:shape>
-          <o:OLEObject Type="Embed" ProgID="Unknown" ShapeID="_x0000_i1028" DrawAspect="Content" ObjectID="_1689845819" r:id="rId15"/>
+          <o:OLEObject Type="Embed" ProgID="Unknown" ShapeID="_x0000_i1028" DrawAspect="Content" ObjectID="_1689855286" r:id="rId15"/>
         </w:object>
       </w:r>
     </w:p>
@@ -804,14 +843,27 @@
       <w:r>
         <w:t xml:space="preserve">Figure </w:t>
       </w:r>
-      <w:fldSimple w:instr=" SEQ Figure \* ARABIC ">
-        <w:r>
-          <w:rPr>
-            <w:noProof/>
-          </w:rPr>
-          <w:t>4</w:t>
-        </w:r>
-      </w:fldSimple>
+      <w:r>
+        <w:fldChar w:fldCharType="begin"/>
+      </w:r>
+      <w:r>
+        <w:instrText xml:space="preserve"> SEQ Figure \* ARABIC </w:instrText>
+      </w:r>
+      <w:r>
+        <w:fldChar w:fldCharType="separate"/>
+      </w:r>
+      <w:r>
+        <w:rPr>
+          <w:noProof/>
+        </w:rPr>
+        <w:t>4</w:t>
+      </w:r>
+      <w:r>
+        <w:rPr>
+          <w:noProof/>
+        </w:rPr>
+        <w:fldChar w:fldCharType="end"/>
+      </w:r>
       <w:r>
         <w:t xml:space="preserve"> - Question 2.2 Query Results</w:t>
       </w:r>
@@ -973,10 +1025,10 @@
       </w:pPr>
       <w:r>
         <w:object w:dxaOrig="6941" w:dyaOrig="5561" w14:anchorId="7B91F7FC">
-          <v:shape id="_x0000_i1029" type="#_x0000_t75" style="width:347.25pt;height:278.25pt" o:ole="">
+          <v:shape id="_x0000_i1029" type="#_x0000_t75" style="width:347.5pt;height:278.6pt" o:ole="">
             <v:imagedata r:id="rId16" o:title=""/>
           </v:shape>
-          <o:OLEObject Type="Embed" ProgID="Unknown" ShapeID="_x0000_i1029" DrawAspect="Content" ObjectID="_1689845820" r:id="rId17"/>
+          <o:OLEObject Type="Embed" ProgID="Unknown" ShapeID="_x0000_i1029" DrawAspect="Content" ObjectID="_1689855287" r:id="rId17"/>
         </w:object>
       </w:r>
     </w:p>
@@ -988,27 +1040,14 @@
       <w:r>
         <w:t xml:space="preserve">Figure </w:t>
       </w:r>
-      <w:r>
-        <w:fldChar w:fldCharType="begin"/>
-      </w:r>
-      <w:r>
-        <w:instrText xml:space="preserve"> SEQ Figure \* ARABIC </w:instrText>
-      </w:r>
-      <w:r>
-        <w:fldChar w:fldCharType="separate"/>
-      </w:r>
-      <w:r>
-        <w:rPr>
-          <w:noProof/>
-        </w:rPr>
-        <w:t>5</w:t>
-      </w:r>
-      <w:r>
-        <w:rPr>
-          <w:noProof/>
-        </w:rPr>
-        <w:fldChar w:fldCharType="end"/>
-      </w:r>
+      <w:fldSimple w:instr=" SEQ Figure \* ARABIC ">
+        <w:r>
+          <w:rPr>
+            <w:noProof/>
+          </w:rPr>
+          <w:t>5</w:t>
+        </w:r>
+      </w:fldSimple>
       <w:r>
         <w:t xml:space="preserve"> - Question 2.3 Query Results</w:t>
       </w:r>
@@ -1272,10 +1311,10 @@
       </w:pPr>
       <w:r>
         <w:object w:dxaOrig="6941" w:dyaOrig="1391" w14:anchorId="4452B93D">
-          <v:shape id="_x0000_i1030" type="#_x0000_t75" style="width:347.25pt;height:69.75pt" o:ole="">
+          <v:shape id="_x0000_i1030" type="#_x0000_t75" style="width:347.5pt;height:69.65pt" o:ole="">
             <v:imagedata r:id="rId18" o:title=""/>
           </v:shape>
-          <o:OLEObject Type="Embed" ProgID="Unknown" ShapeID="_x0000_i1030" DrawAspect="Content" ObjectID="_1689845821" r:id="rId19"/>
+          <o:OLEObject Type="Embed" ProgID="Unknown" ShapeID="_x0000_i1030" DrawAspect="Content" ObjectID="_1689855288" r:id="rId19"/>
         </w:object>
       </w:r>
     </w:p>
@@ -1287,27 +1326,14 @@
       <w:r>
         <w:t xml:space="preserve">Figure </w:t>
       </w:r>
-      <w:r>
-        <w:fldChar w:fldCharType="begin"/>
-      </w:r>
-      <w:r>
-        <w:instrText xml:space="preserve"> SEQ Figure \* ARABIC </w:instrText>
-      </w:r>
-      <w:r>
-        <w:fldChar w:fldCharType="separate"/>
-      </w:r>
-      <w:r>
-        <w:rPr>
-          <w:noProof/>
-        </w:rPr>
-        <w:t>6</w:t>
-      </w:r>
-      <w:r>
-        <w:rPr>
-          <w:noProof/>
-        </w:rPr>
-        <w:fldChar w:fldCharType="end"/>
-      </w:r>
+      <w:fldSimple w:instr=" SEQ Figure \* ARABIC ">
+        <w:r>
+          <w:rPr>
+            <w:noProof/>
+          </w:rPr>
+          <w:t>6</w:t>
+        </w:r>
+      </w:fldSimple>
       <w:r>
         <w:t xml:space="preserve"> - Question 2.4 Query Result</w:t>
       </w:r>
@@ -1544,10 +1570,10 @@
       </w:pPr>
       <w:r>
         <w:object w:dxaOrig="6940" w:dyaOrig="1390" w14:anchorId="6F54EBF2">
-          <v:shape id="_x0000_i1031" type="#_x0000_t75" style="width:347.25pt;height:69.75pt" o:ole="">
+          <v:shape id="_x0000_i1031" type="#_x0000_t75" style="width:347.5pt;height:69.65pt" o:ole="">
             <v:imagedata r:id="rId20" o:title=""/>
           </v:shape>
-          <o:OLEObject Type="Embed" ProgID="Unknown" ShapeID="_x0000_i1031" DrawAspect="Content" ObjectID="_1689845822" r:id="rId21"/>
+          <o:OLEObject Type="Embed" ProgID="Unknown" ShapeID="_x0000_i1031" DrawAspect="Content" ObjectID="_1689855289" r:id="rId21"/>
         </w:object>
       </w:r>
     </w:p>
@@ -1559,27 +1585,14 @@
       <w:r>
         <w:t xml:space="preserve">Figure </w:t>
       </w:r>
-      <w:r>
-        <w:fldChar w:fldCharType="begin"/>
-      </w:r>
-      <w:r>
-        <w:instrText xml:space="preserve"> SEQ Figure \* ARABIC </w:instrText>
-      </w:r>
-      <w:r>
-        <w:fldChar w:fldCharType="separate"/>
-      </w:r>
-      <w:r>
-        <w:rPr>
-          <w:noProof/>
-        </w:rPr>
-        <w:t>7</w:t>
-      </w:r>
-      <w:r>
-        <w:rPr>
-          <w:noProof/>
-        </w:rPr>
-        <w:fldChar w:fldCharType="end"/>
-      </w:r>
+      <w:fldSimple w:instr=" SEQ Figure \* ARABIC ">
+        <w:r>
+          <w:rPr>
+            <w:noProof/>
+          </w:rPr>
+          <w:t>7</w:t>
+        </w:r>
+      </w:fldSimple>
       <w:r>
         <w:t xml:space="preserve"> - Question 3.1 Query Results</w:t>
       </w:r>
@@ -1850,10 +1863,10 @@
       </w:pPr>
       <w:r>
         <w:object w:dxaOrig="6940" w:dyaOrig="2780" w14:anchorId="040965A7">
-          <v:shape id="_x0000_i1032" type="#_x0000_t75" style="width:347.25pt;height:138.75pt" o:ole="">
+          <v:shape id="_x0000_i1032" type="#_x0000_t75" style="width:347.5pt;height:138.5pt" o:ole="">
             <v:imagedata r:id="rId22" o:title=""/>
           </v:shape>
-          <o:OLEObject Type="Embed" ProgID="Unknown" ShapeID="_x0000_i1032" DrawAspect="Content" ObjectID="_1689845823" r:id="rId23"/>
+          <o:OLEObject Type="Embed" ProgID="Unknown" ShapeID="_x0000_i1032" DrawAspect="Content" ObjectID="_1689855290" r:id="rId23"/>
         </w:object>
       </w:r>
     </w:p>
@@ -1865,27 +1878,14 @@
       <w:r>
         <w:t xml:space="preserve">Figure </w:t>
       </w:r>
-      <w:r>
-        <w:fldChar w:fldCharType="begin"/>
-      </w:r>
-      <w:r>
-        <w:instrText xml:space="preserve"> SEQ Figure \* ARABIC </w:instrText>
-      </w:r>
-      <w:r>
-        <w:fldChar w:fldCharType="separate"/>
-      </w:r>
-      <w:r>
-        <w:rPr>
-          <w:noProof/>
-        </w:rPr>
-        <w:t>8</w:t>
-      </w:r>
-      <w:r>
-        <w:rPr>
-          <w:noProof/>
-        </w:rPr>
-        <w:fldChar w:fldCharType="end"/>
-      </w:r>
+      <w:fldSimple w:instr=" SEQ Figure \* ARABIC ">
+        <w:r>
+          <w:rPr>
+            <w:noProof/>
+          </w:rPr>
+          <w:t>8</w:t>
+        </w:r>
+      </w:fldSimple>
       <w:r>
         <w:t xml:space="preserve"> - Question 3.2 Query Results</w:t>
       </w:r>
@@ -2345,10 +2345,10 @@
           <w:noProof/>
         </w:rPr>
         <w:drawing>
-          <wp:inline distT="0" distB="0" distL="0" distR="0" wp14:anchorId="48401BC7" wp14:editId="6EB027FF">
-            <wp:extent cx="2799696" cy="2305050"/>
-            <wp:effectExtent l="0" t="0" r="1270" b="0"/>
-            <wp:docPr id="1" name="Picture 1" descr="Diagram&#10;&#10;Description automatically generated"/>
+          <wp:inline distT="0" distB="0" distL="0" distR="0" wp14:anchorId="5CE3AE53" wp14:editId="4F9272F9">
+            <wp:extent cx="4419048" cy="3685714"/>
+            <wp:effectExtent l="0" t="0" r="635" b="0"/>
+            <wp:docPr id="2" name="Picture 2" descr="Diagram&#10;&#10;Description automatically generated"/>
             <wp:cNvGraphicFramePr>
               <a:graphicFrameLocks xmlns:a="http://schemas.openxmlformats.org/drawingml/2006/main" noChangeAspect="1"/>
             </wp:cNvGraphicFramePr>
@@ -2356,7 +2356,7 @@
               <a:graphicData uri="http://schemas.openxmlformats.org/drawingml/2006/picture">
                 <pic:pic xmlns:pic="http://schemas.openxmlformats.org/drawingml/2006/picture">
                   <pic:nvPicPr>
-                    <pic:cNvPr id="1" name="Picture 1" descr="Diagram&#10;&#10;Description automatically generated"/>
+                    <pic:cNvPr id="2" name="Picture 2" descr="Diagram&#10;&#10;Description automatically generated"/>
                     <pic:cNvPicPr/>
                   </pic:nvPicPr>
                   <pic:blipFill>
@@ -2374,7 +2374,7 @@
                   <pic:spPr>
                     <a:xfrm>
                       <a:off x="0" y="0"/>
-                      <a:ext cx="2816863" cy="2319184"/>
+                      <a:ext cx="4419048" cy="3685714"/>
                     </a:xfrm>
                     <a:prstGeom prst="rect">
                       <a:avLst/>
@@ -2395,14 +2395,27 @@
       <w:r>
         <w:t xml:space="preserve">Figure </w:t>
       </w:r>
-      <w:fldSimple w:instr=" SEQ Figure \* ARABIC ">
-        <w:r>
-          <w:rPr>
-            <w:noProof/>
-          </w:rPr>
-          <w:t>9</w:t>
-        </w:r>
-      </w:fldSimple>
+      <w:r>
+        <w:fldChar w:fldCharType="begin"/>
+      </w:r>
+      <w:r>
+        <w:instrText xml:space="preserve"> SEQ Figure \* ARABIC </w:instrText>
+      </w:r>
+      <w:r>
+        <w:fldChar w:fldCharType="separate"/>
+      </w:r>
+      <w:r>
+        <w:rPr>
+          <w:noProof/>
+        </w:rPr>
+        <w:t>9</w:t>
+      </w:r>
+      <w:r>
+        <w:rPr>
+          <w:noProof/>
+        </w:rPr>
+        <w:fldChar w:fldCharType="end"/>
+      </w:r>
       <w:r>
         <w:t xml:space="preserve"> : University ER Diagram (Figure 2)</w:t>
       </w:r>
@@ -2424,7 +2437,9 @@
             <w:tcW w:w="9016" w:type="dxa"/>
             <w:shd w:val="pct10" w:color="auto" w:fill="auto"/>
           </w:tcPr>
-          <w:p/>
+          <w:p>
+            <w:bookmarkStart w:id="1" w:name="_Hlk79235186"/>
+          </w:p>
           <w:p>
             <w:pPr>
               <w:rPr>
@@ -2708,6 +2723,2240 @@
         </w:tc>
       </w:tr>
     </w:tbl>
+    <w:bookmarkEnd w:id="1"/>
+    <w:p>
+      <w:pPr>
+        <w:pStyle w:val="Caption"/>
+        <w:jc w:val="center"/>
+      </w:pPr>
+      <w:r>
+        <w:t xml:space="preserve">Figure </w:t>
+      </w:r>
+      <w:r>
+        <w:t>10:</w:t>
+      </w:r>
+      <w:r>
+        <w:t xml:space="preserve"> </w:t>
+      </w:r>
+      <w:r>
+        <w:t>Supplied Schema</w:t>
+      </w:r>
+    </w:p>
+    <w:p/>
+    <w:p/>
+    <w:p/>
+    <w:p/>
+    <w:p/>
+    <w:p/>
+    <w:p>
+      <w:pPr>
+        <w:pStyle w:val="Heading3"/>
+      </w:pPr>
+      <w:r>
+        <w:lastRenderedPageBreak/>
+        <w:t xml:space="preserve">Question </w:t>
+      </w:r>
+      <w:r>
+        <w:t>4</w:t>
+      </w:r>
+      <w:r>
+        <w:t>.1</w:t>
+      </w:r>
+      <w:r>
+        <w:t>.1</w:t>
+      </w:r>
+      <w:r>
+        <w:t>:</w:t>
+      </w:r>
+    </w:p>
+    <w:p>
+      <w:r>
+        <w:t>This honestly still makes no sense to me?!?</w:t>
+      </w:r>
+    </w:p>
+    <w:tbl>
+      <w:tblPr>
+        <w:tblStyle w:val="TableGrid"/>
+        <w:tblW w:w="0" w:type="auto"/>
+        <w:shd w:val="pct10" w:color="auto" w:fill="auto"/>
+        <w:tblLook w:val="04A0" w:firstRow="1" w:lastRow="0" w:firstColumn="1" w:lastColumn="0" w:noHBand="0" w:noVBand="1"/>
+      </w:tblPr>
+      <w:tblGrid>
+        <w:gridCol w:w="9016"/>
+      </w:tblGrid>
+      <w:tr>
+        <w:tc>
+          <w:tcPr>
+            <w:tcW w:w="9016" w:type="dxa"/>
+            <w:shd w:val="pct10" w:color="auto" w:fill="auto"/>
+          </w:tcPr>
+          <w:p>
+            <w:pPr>
+              <w:rPr>
+                <w:noProof/>
+              </w:rPr>
+            </w:pPr>
+            <w:bookmarkStart w:id="2" w:name="_Hlk79234392"/>
+            <w:r>
+              <w:rPr>
+                <w:noProof/>
+              </w:rPr>
+              <w:t>Course(</w:t>
+            </w:r>
+            <w:r>
+              <w:rPr>
+                <w:noProof/>
+                <w:u w:val="single"/>
+              </w:rPr>
+              <w:t>CCode</w:t>
+            </w:r>
+            <w:r>
+              <w:rPr>
+                <w:noProof/>
+              </w:rPr>
+              <w:t>, Name)</w:t>
+            </w:r>
+          </w:p>
+        </w:tc>
+      </w:tr>
+    </w:tbl>
+    <w:bookmarkEnd w:id="2"/>
+    <w:p>
+      <w:pPr>
+        <w:rPr>
+          <w:noProof/>
+        </w:rPr>
+      </w:pPr>
+      <w:r>
+        <w:rPr>
+          <w:noProof/>
+        </w:rPr>
+        <w:t xml:space="preserve">FD1: CCode </w:t>
+      </w:r>
+      <w:r>
+        <w:rPr>
+          <w:noProof/>
+        </w:rPr>
+        <w:sym w:font="Wingdings" w:char="F0E0"/>
+      </w:r>
+      <w:r>
+        <w:rPr>
+          <w:noProof/>
+        </w:rPr>
+        <w:t xml:space="preserve"> N</w:t>
+      </w:r>
+      <w:r>
+        <w:rPr>
+          <w:noProof/>
+        </w:rPr>
+        <w:t>a</w:t>
+      </w:r>
+      <w:r>
+        <w:rPr>
+          <w:noProof/>
+        </w:rPr>
+        <w:t>me</w:t>
+      </w:r>
+    </w:p>
+    <w:tbl>
+      <w:tblPr>
+        <w:tblStyle w:val="TableGrid"/>
+        <w:tblW w:w="0" w:type="auto"/>
+        <w:shd w:val="pct10" w:color="auto" w:fill="auto"/>
+        <w:tblLook w:val="04A0" w:firstRow="1" w:lastRow="0" w:firstColumn="1" w:lastColumn="0" w:noHBand="0" w:noVBand="1"/>
+      </w:tblPr>
+      <w:tblGrid>
+        <w:gridCol w:w="9016"/>
+      </w:tblGrid>
+      <w:tr>
+        <w:tc>
+          <w:tcPr>
+            <w:tcW w:w="9016" w:type="dxa"/>
+            <w:shd w:val="pct10" w:color="auto" w:fill="auto"/>
+          </w:tcPr>
+          <w:p>
+            <w:pPr>
+              <w:rPr>
+                <w:noProof/>
+              </w:rPr>
+            </w:pPr>
+            <w:bookmarkStart w:id="3" w:name="_Hlk79240306"/>
+            <w:r>
+              <w:rPr>
+                <w:noProof/>
+              </w:rPr>
+              <w:t>CourseOffering(</w:t>
+            </w:r>
+            <w:r>
+              <w:rPr>
+                <w:noProof/>
+                <w:u w:val="single"/>
+              </w:rPr>
+              <w:t>CCode*</w:t>
+            </w:r>
+            <w:r>
+              <w:rPr>
+                <w:noProof/>
+              </w:rPr>
+              <w:t>,</w:t>
+            </w:r>
+            <w:r>
+              <w:rPr>
+                <w:noProof/>
+                <w:u w:val="single"/>
+              </w:rPr>
+              <w:t>OCode</w:t>
+            </w:r>
+            <w:r>
+              <w:rPr>
+                <w:noProof/>
+              </w:rPr>
+              <w:t>,Start Date,Weeks,Has Break)</w:t>
+            </w:r>
+          </w:p>
+        </w:tc>
+      </w:tr>
+    </w:tbl>
+    <w:bookmarkEnd w:id="3"/>
+    <w:p>
+      <w:pPr>
+        <w:rPr>
+          <w:noProof/>
+        </w:rPr>
+      </w:pPr>
+      <w:r>
+        <w:rPr>
+          <w:noProof/>
+        </w:rPr>
+        <w:t xml:space="preserve">FD1: CCode, OCode </w:t>
+      </w:r>
+      <w:r>
+        <w:rPr>
+          <w:noProof/>
+        </w:rPr>
+        <w:sym w:font="Wingdings" w:char="F0E0"/>
+      </w:r>
+      <w:r>
+        <w:rPr>
+          <w:noProof/>
+        </w:rPr>
+        <w:t xml:space="preserve"> Start Date, Weeks, Has Break</w:t>
+      </w:r>
+    </w:p>
+    <w:tbl>
+      <w:tblPr>
+        <w:tblStyle w:val="TableGrid"/>
+        <w:tblW w:w="0" w:type="auto"/>
+        <w:shd w:val="pct10" w:color="auto" w:fill="auto"/>
+        <w:tblLook w:val="04A0" w:firstRow="1" w:lastRow="0" w:firstColumn="1" w:lastColumn="0" w:noHBand="0" w:noVBand="1"/>
+      </w:tblPr>
+      <w:tblGrid>
+        <w:gridCol w:w="9016"/>
+      </w:tblGrid>
+      <w:tr>
+        <w:tc>
+          <w:tcPr>
+            <w:tcW w:w="9016" w:type="dxa"/>
+            <w:shd w:val="pct10" w:color="auto" w:fill="auto"/>
+          </w:tcPr>
+          <w:p>
+            <w:pPr>
+              <w:rPr>
+                <w:noProof/>
+              </w:rPr>
+            </w:pPr>
+            <w:bookmarkStart w:id="4" w:name="_Hlk79234535"/>
+            <w:r>
+              <w:rPr>
+                <w:noProof/>
+              </w:rPr>
+              <w:t>Contract(</w:t>
+            </w:r>
+            <w:r>
+              <w:rPr>
+                <w:noProof/>
+                <w:u w:val="single"/>
+              </w:rPr>
+              <w:t>CNumber</w:t>
+            </w:r>
+            <w:r>
+              <w:rPr>
+                <w:noProof/>
+              </w:rPr>
+              <w:t>, Start Date, End Date, Salary,Is Full Time, Is Casual,SNo*,Staff Name*)</w:t>
+            </w:r>
+          </w:p>
+        </w:tc>
+      </w:tr>
+    </w:tbl>
+    <w:bookmarkEnd w:id="4"/>
+    <w:p>
+      <w:pPr>
+        <w:rPr>
+          <w:noProof/>
+        </w:rPr>
+      </w:pPr>
+      <w:r>
+        <w:rPr>
+          <w:noProof/>
+        </w:rPr>
+        <w:t>FD</w:t>
+      </w:r>
+      <w:r>
+        <w:rPr>
+          <w:noProof/>
+        </w:rPr>
+        <w:t>1</w:t>
+      </w:r>
+      <w:r>
+        <w:rPr>
+          <w:noProof/>
+        </w:rPr>
+        <w:t xml:space="preserve">: CNumber </w:t>
+      </w:r>
+      <w:r>
+        <w:rPr>
+          <w:noProof/>
+        </w:rPr>
+        <w:sym w:font="Wingdings" w:char="F0E0"/>
+      </w:r>
+      <w:r>
+        <w:rPr>
+          <w:noProof/>
+        </w:rPr>
+        <w:t xml:space="preserve"> Start Date, End Date, Salary, Is Full Time, Is Casual</w:t>
+      </w:r>
+      <w:r>
+        <w:rPr>
+          <w:noProof/>
+        </w:rPr>
+        <w:br/>
+      </w:r>
+      <w:r>
+        <w:rPr>
+          <w:noProof/>
+        </w:rPr>
+        <w:t>FD</w:t>
+      </w:r>
+      <w:r>
+        <w:rPr>
+          <w:noProof/>
+        </w:rPr>
+        <w:t>2</w:t>
+      </w:r>
+      <w:r>
+        <w:rPr>
+          <w:noProof/>
+        </w:rPr>
+        <w:t xml:space="preserve">: SNo, Staff Name </w:t>
+      </w:r>
+      <w:r>
+        <w:rPr>
+          <w:noProof/>
+        </w:rPr>
+        <w:sym w:font="Wingdings" w:char="F0E0"/>
+      </w:r>
+      <w:r>
+        <w:rPr>
+          <w:noProof/>
+        </w:rPr>
+        <w:t xml:space="preserve"> CNumber</w:t>
+      </w:r>
+    </w:p>
+    <w:tbl>
+      <w:tblPr>
+        <w:tblStyle w:val="TableGrid"/>
+        <w:tblW w:w="0" w:type="auto"/>
+        <w:shd w:val="pct10" w:color="auto" w:fill="auto"/>
+        <w:tblLook w:val="04A0" w:firstRow="1" w:lastRow="0" w:firstColumn="1" w:lastColumn="0" w:noHBand="0" w:noVBand="1"/>
+      </w:tblPr>
+      <w:tblGrid>
+        <w:gridCol w:w="9016"/>
+      </w:tblGrid>
+      <w:tr>
+        <w:tc>
+          <w:tcPr>
+            <w:tcW w:w="9016" w:type="dxa"/>
+            <w:shd w:val="pct10" w:color="auto" w:fill="auto"/>
+          </w:tcPr>
+          <w:p>
+            <w:pPr>
+              <w:rPr>
+                <w:noProof/>
+              </w:rPr>
+            </w:pPr>
+            <w:r>
+              <w:rPr>
+                <w:noProof/>
+              </w:rPr>
+              <w:t>Staff(</w:t>
+            </w:r>
+            <w:r>
+              <w:rPr>
+                <w:noProof/>
+                <w:u w:val="single"/>
+              </w:rPr>
+              <w:t>SNo</w:t>
+            </w:r>
+            <w:r>
+              <w:rPr>
+                <w:noProof/>
+              </w:rPr>
+              <w:t>,StaffName,Academic Level)</w:t>
+            </w:r>
+          </w:p>
+        </w:tc>
+      </w:tr>
+    </w:tbl>
+    <w:p>
+      <w:pPr>
+        <w:rPr>
+          <w:noProof/>
+        </w:rPr>
+      </w:pPr>
+      <w:r>
+        <w:rPr>
+          <w:noProof/>
+        </w:rPr>
+        <w:t xml:space="preserve">FD1: SNo </w:t>
+      </w:r>
+      <w:r>
+        <w:rPr>
+          <w:noProof/>
+        </w:rPr>
+        <w:sym w:font="Wingdings" w:char="F0E0"/>
+      </w:r>
+      <w:r>
+        <w:rPr>
+          <w:noProof/>
+        </w:rPr>
+        <w:t xml:space="preserve"> StaffName, Academic Level</w:t>
+      </w:r>
+    </w:p>
+    <w:tbl>
+      <w:tblPr>
+        <w:tblStyle w:val="TableGrid"/>
+        <w:tblW w:w="0" w:type="auto"/>
+        <w:shd w:val="pct10" w:color="auto" w:fill="auto"/>
+        <w:tblLook w:val="04A0" w:firstRow="1" w:lastRow="0" w:firstColumn="1" w:lastColumn="0" w:noHBand="0" w:noVBand="1"/>
+      </w:tblPr>
+      <w:tblGrid>
+        <w:gridCol w:w="9016"/>
+      </w:tblGrid>
+      <w:tr>
+        <w:tc>
+          <w:tcPr>
+            <w:tcW w:w="9016" w:type="dxa"/>
+            <w:shd w:val="pct10" w:color="auto" w:fill="auto"/>
+          </w:tcPr>
+          <w:p>
+            <w:pPr>
+              <w:rPr>
+                <w:noProof/>
+              </w:rPr>
+            </w:pPr>
+            <w:r>
+              <w:rPr>
+                <w:noProof/>
+              </w:rPr>
+              <w:t>Lecture(</w:t>
+            </w:r>
+            <w:r>
+              <w:rPr>
+                <w:noProof/>
+                <w:u w:val="single"/>
+              </w:rPr>
+              <w:t>CCode*</w:t>
+            </w:r>
+            <w:r>
+              <w:rPr>
+                <w:noProof/>
+              </w:rPr>
+              <w:t>,</w:t>
+            </w:r>
+            <w:r>
+              <w:rPr>
+                <w:noProof/>
+                <w:u w:val="single"/>
+              </w:rPr>
+              <w:t>O</w:t>
+            </w:r>
+            <w:r>
+              <w:rPr>
+                <w:noProof/>
+                <w:u w:val="single"/>
+              </w:rPr>
+              <w:t>C</w:t>
+            </w:r>
+            <w:r>
+              <w:rPr>
+                <w:noProof/>
+                <w:u w:val="single"/>
+              </w:rPr>
+              <w:t>ode*</w:t>
+            </w:r>
+            <w:r>
+              <w:rPr>
+                <w:noProof/>
+              </w:rPr>
+              <w:t>,</w:t>
+            </w:r>
+            <w:r>
+              <w:rPr>
+                <w:noProof/>
+                <w:u w:val="single"/>
+              </w:rPr>
+              <w:t>S</w:t>
+            </w:r>
+            <w:r>
+              <w:rPr>
+                <w:noProof/>
+                <w:u w:val="single"/>
+              </w:rPr>
+              <w:t>No</w:t>
+            </w:r>
+            <w:r>
+              <w:rPr>
+                <w:noProof/>
+                <w:u w:val="single"/>
+              </w:rPr>
+              <w:t>*</w:t>
+            </w:r>
+            <w:r>
+              <w:rPr>
+                <w:noProof/>
+              </w:rPr>
+              <w:t>)</w:t>
+            </w:r>
+          </w:p>
+        </w:tc>
+      </w:tr>
+    </w:tbl>
+    <w:p>
+      <w:pPr>
+        <w:rPr>
+          <w:noProof/>
+        </w:rPr>
+      </w:pPr>
+      <w:r>
+        <w:rPr>
+          <w:noProof/>
+        </w:rPr>
+        <w:t>Trivial Functional Dependancey</w:t>
+      </w:r>
+    </w:p>
+    <w:tbl>
+      <w:tblPr>
+        <w:tblStyle w:val="TableGrid"/>
+        <w:tblW w:w="0" w:type="auto"/>
+        <w:shd w:val="pct10" w:color="auto" w:fill="auto"/>
+        <w:tblLook w:val="04A0" w:firstRow="1" w:lastRow="0" w:firstColumn="1" w:lastColumn="0" w:noHBand="0" w:noVBand="1"/>
+      </w:tblPr>
+      <w:tblGrid>
+        <w:gridCol w:w="9016"/>
+      </w:tblGrid>
+      <w:tr>
+        <w:tc>
+          <w:tcPr>
+            <w:tcW w:w="9016" w:type="dxa"/>
+            <w:shd w:val="pct10" w:color="auto" w:fill="auto"/>
+          </w:tcPr>
+          <w:p>
+            <w:pPr>
+              <w:rPr>
+                <w:noProof/>
+              </w:rPr>
+            </w:pPr>
+            <w:r>
+              <w:rPr>
+                <w:noProof/>
+              </w:rPr>
+              <w:t>Tutor(</w:t>
+            </w:r>
+            <w:r>
+              <w:rPr>
+                <w:noProof/>
+                <w:u w:val="single"/>
+              </w:rPr>
+              <w:t>C</w:t>
+            </w:r>
+            <w:r>
+              <w:rPr>
+                <w:noProof/>
+                <w:u w:val="single"/>
+              </w:rPr>
+              <w:t>C</w:t>
+            </w:r>
+            <w:r>
+              <w:rPr>
+                <w:noProof/>
+                <w:u w:val="single"/>
+              </w:rPr>
+              <w:t>ode*</w:t>
+            </w:r>
+            <w:r>
+              <w:rPr>
+                <w:noProof/>
+              </w:rPr>
+              <w:t>,</w:t>
+            </w:r>
+            <w:r>
+              <w:rPr>
+                <w:noProof/>
+                <w:u w:val="single"/>
+              </w:rPr>
+              <w:t>O</w:t>
+            </w:r>
+            <w:r>
+              <w:rPr>
+                <w:noProof/>
+                <w:u w:val="single"/>
+              </w:rPr>
+              <w:t>C</w:t>
+            </w:r>
+            <w:r>
+              <w:rPr>
+                <w:noProof/>
+                <w:u w:val="single"/>
+              </w:rPr>
+              <w:t>ode*</w:t>
+            </w:r>
+            <w:r>
+              <w:rPr>
+                <w:noProof/>
+              </w:rPr>
+              <w:t>,</w:t>
+            </w:r>
+            <w:r>
+              <w:rPr>
+                <w:noProof/>
+                <w:u w:val="single"/>
+              </w:rPr>
+              <w:t>SNo*</w:t>
+            </w:r>
+            <w:r>
+              <w:rPr>
+                <w:noProof/>
+              </w:rPr>
+              <w:t>,Hours,Rate)</w:t>
+            </w:r>
+          </w:p>
+        </w:tc>
+      </w:tr>
+    </w:tbl>
+    <w:p>
+      <w:pPr>
+        <w:rPr>
+          <w:noProof/>
+        </w:rPr>
+      </w:pPr>
+      <w:r>
+        <w:rPr>
+          <w:noProof/>
+        </w:rPr>
+        <w:t xml:space="preserve">FD1: CCode, OCode, SNo </w:t>
+      </w:r>
+      <w:r>
+        <w:rPr>
+          <w:noProof/>
+        </w:rPr>
+        <w:sym w:font="Wingdings" w:char="F0E0"/>
+      </w:r>
+      <w:r>
+        <w:rPr>
+          <w:noProof/>
+        </w:rPr>
+        <w:t xml:space="preserve"> Hours, Rate</w:t>
+      </w:r>
+    </w:p>
+    <w:tbl>
+      <w:tblPr>
+        <w:tblStyle w:val="TableGrid"/>
+        <w:tblW w:w="0" w:type="auto"/>
+        <w:shd w:val="pct10" w:color="auto" w:fill="auto"/>
+        <w:tblLook w:val="04A0" w:firstRow="1" w:lastRow="0" w:firstColumn="1" w:lastColumn="0" w:noHBand="0" w:noVBand="1"/>
+      </w:tblPr>
+      <w:tblGrid>
+        <w:gridCol w:w="9016"/>
+      </w:tblGrid>
+      <w:tr>
+        <w:tc>
+          <w:tcPr>
+            <w:tcW w:w="9016" w:type="dxa"/>
+            <w:shd w:val="pct10" w:color="auto" w:fill="auto"/>
+          </w:tcPr>
+          <w:p>
+            <w:pPr>
+              <w:rPr>
+                <w:noProof/>
+              </w:rPr>
+            </w:pPr>
+            <w:r>
+              <w:rPr>
+                <w:noProof/>
+              </w:rPr>
+              <w:t>Coordinate(</w:t>
+            </w:r>
+            <w:r>
+              <w:rPr>
+                <w:noProof/>
+                <w:u w:val="single"/>
+              </w:rPr>
+              <w:t>CCode*</w:t>
+            </w:r>
+            <w:r>
+              <w:rPr>
+                <w:noProof/>
+              </w:rPr>
+              <w:t>,</w:t>
+            </w:r>
+            <w:r>
+              <w:rPr>
+                <w:noProof/>
+                <w:u w:val="single"/>
+              </w:rPr>
+              <w:t>OCode*</w:t>
+            </w:r>
+            <w:r>
+              <w:rPr>
+                <w:noProof/>
+              </w:rPr>
+              <w:t>,</w:t>
+            </w:r>
+            <w:r>
+              <w:rPr>
+                <w:noProof/>
+                <w:u w:val="single"/>
+              </w:rPr>
+              <w:t>SNo*</w:t>
+            </w:r>
+            <w:r>
+              <w:rPr>
+                <w:noProof/>
+              </w:rPr>
+              <w:t>,Hours)</w:t>
+            </w:r>
+          </w:p>
+        </w:tc>
+      </w:tr>
+    </w:tbl>
+    <w:p>
+      <w:pPr>
+        <w:rPr>
+          <w:noProof/>
+        </w:rPr>
+      </w:pPr>
+      <w:r>
+        <w:rPr>
+          <w:noProof/>
+        </w:rPr>
+        <w:t xml:space="preserve">FD1: CCode, OCode, </w:t>
+      </w:r>
+      <w:r>
+        <w:rPr>
+          <w:noProof/>
+        </w:rPr>
+        <w:t>OCode, SNo</w:t>
+      </w:r>
+      <w:r>
+        <w:rPr>
+          <w:noProof/>
+        </w:rPr>
+        <w:t xml:space="preserve"> </w:t>
+      </w:r>
+      <w:r>
+        <w:rPr>
+          <w:noProof/>
+        </w:rPr>
+        <w:sym w:font="Wingdings" w:char="F0E0"/>
+      </w:r>
+      <w:r>
+        <w:rPr>
+          <w:noProof/>
+        </w:rPr>
+        <w:t xml:space="preserve"> Hours</w:t>
+      </w:r>
+    </w:p>
+    <w:p>
+      <w:pPr>
+        <w:pStyle w:val="Heading3"/>
+      </w:pPr>
+      <w:r>
+        <w:t>Question 4.1.</w:t>
+      </w:r>
+      <w:r>
+        <w:t>2</w:t>
+      </w:r>
+      <w:r>
+        <w:t>:</w:t>
+      </w:r>
+    </w:p>
+    <w:p>
+      <w:r>
+        <w:t>From my analysis and understanding of the database schema, ER diagram and the functional dependencies the table Contract is incorrect.</w:t>
+      </w:r>
+      <w:r>
+        <w:br/>
+      </w:r>
+      <w:r>
+        <w:br/>
+      </w:r>
+      <w:r>
+        <w:t>At first glance the solution would be to change the Functional dependency to this</w:t>
+      </w:r>
+      <w:r>
+        <w:t>:</w:t>
+      </w:r>
+      <w:r>
+        <w:rPr>
+          <w:b/>
+          <w:bCs/>
+        </w:rPr>
+        <w:br/>
+      </w:r>
+      <w:r>
+        <w:rPr>
+          <w:i/>
+          <w:iCs/>
+        </w:rPr>
+        <w:t xml:space="preserve">FD1: SNo, CNumber </w:t>
+      </w:r>
+      <w:r>
+        <w:rPr>
+          <w:i/>
+          <w:iCs/>
+        </w:rPr>
+        <w:sym w:font="Wingdings" w:char="F0E0"/>
+      </w:r>
+      <w:r>
+        <w:rPr>
+          <w:i/>
+          <w:iCs/>
+        </w:rPr>
+        <w:t xml:space="preserve"> Start Date, End Date, Salary, Is Full Time, Is Casual</w:t>
+      </w:r>
+      <w:r>
+        <w:br/>
+      </w:r>
+      <w:r>
+        <w:br/>
+        <w:t xml:space="preserve">However we are missing </w:t>
+      </w:r>
+      <w:r>
+        <w:t xml:space="preserve">important </w:t>
+      </w:r>
+      <w:r>
+        <w:t xml:space="preserve">information such </w:t>
+      </w:r>
+      <w:r>
+        <w:t>as</w:t>
+      </w:r>
+      <w:r>
+        <w:t xml:space="preserve"> has the contract been signed</w:t>
+      </w:r>
+      <w:r>
+        <w:t xml:space="preserve"> or not, we are also storing “Staff Name” in the contract table this is a waste of space and has no use to us as we can lookup “Staff Name” using “SNo”. So “Staff Name” will be removed from this table. </w:t>
+      </w:r>
+    </w:p>
+    <w:p>
+      <w:r>
+        <w:t>So my solution is the following:</w:t>
+      </w:r>
+    </w:p>
+    <w:tbl>
+      <w:tblPr>
+        <w:tblStyle w:val="TableGrid"/>
+        <w:tblW w:w="0" w:type="auto"/>
+        <w:shd w:val="pct10" w:color="auto" w:fill="auto"/>
+        <w:tblLook w:val="04A0" w:firstRow="1" w:lastRow="0" w:firstColumn="1" w:lastColumn="0" w:noHBand="0" w:noVBand="1"/>
+      </w:tblPr>
+      <w:tblGrid>
+        <w:gridCol w:w="9016"/>
+      </w:tblGrid>
+      <w:tr>
+        <w:tc>
+          <w:tcPr>
+            <w:tcW w:w="9016" w:type="dxa"/>
+            <w:shd w:val="pct10" w:color="auto" w:fill="auto"/>
+          </w:tcPr>
+          <w:p>
+            <w:pPr>
+              <w:rPr>
+                <w:noProof/>
+              </w:rPr>
+            </w:pPr>
+            <w:r>
+              <w:rPr>
+                <w:noProof/>
+              </w:rPr>
+              <w:t>Signed(</w:t>
+            </w:r>
+            <w:r>
+              <w:rPr>
+                <w:noProof/>
+                <w:u w:val="single"/>
+              </w:rPr>
+              <w:t>CNumber</w:t>
+            </w:r>
+            <w:r>
+              <w:rPr>
+                <w:noProof/>
+                <w:u w:val="single"/>
+              </w:rPr>
+              <w:t>*</w:t>
+            </w:r>
+            <w:r>
+              <w:rPr>
+                <w:noProof/>
+              </w:rPr>
+              <w:t xml:space="preserve">, </w:t>
+            </w:r>
+            <w:r>
+              <w:rPr>
+                <w:noProof/>
+                <w:u w:val="single"/>
+              </w:rPr>
+              <w:t>SNo*</w:t>
+            </w:r>
+            <w:r>
+              <w:rPr>
+                <w:noProof/>
+              </w:rPr>
+              <w:t>, ContractSigned)</w:t>
+            </w:r>
+          </w:p>
+        </w:tc>
+      </w:tr>
+    </w:tbl>
+    <w:p>
+      <w:r>
+        <w:t xml:space="preserve">FD1: SNo </w:t>
+      </w:r>
+      <w:r>
+        <w:sym w:font="Wingdings" w:char="F0E0"/>
+      </w:r>
+      <w:r>
+        <w:t xml:space="preserve"> CNumber</w:t>
+      </w:r>
+      <w:r>
+        <w:br/>
+        <w:t xml:space="preserve">FD2: CNumber, SNo </w:t>
+      </w:r>
+      <w:r>
+        <w:sym w:font="Wingdings" w:char="F0E0"/>
+      </w:r>
+      <w:r>
+        <w:t xml:space="preserve"> ContractSigned</w:t>
+      </w:r>
+    </w:p>
+    <w:tbl>
+      <w:tblPr>
+        <w:tblStyle w:val="TableGrid"/>
+        <w:tblW w:w="0" w:type="auto"/>
+        <w:shd w:val="pct10" w:color="auto" w:fill="auto"/>
+        <w:tblLook w:val="04A0" w:firstRow="1" w:lastRow="0" w:firstColumn="1" w:lastColumn="0" w:noHBand="0" w:noVBand="1"/>
+      </w:tblPr>
+      <w:tblGrid>
+        <w:gridCol w:w="9016"/>
+      </w:tblGrid>
+      <w:tr>
+        <w:tc>
+          <w:tcPr>
+            <w:tcW w:w="9016" w:type="dxa"/>
+            <w:shd w:val="pct10" w:color="auto" w:fill="auto"/>
+          </w:tcPr>
+          <w:p>
+            <w:pPr>
+              <w:rPr>
+                <w:noProof/>
+              </w:rPr>
+            </w:pPr>
+            <w:r>
+              <w:rPr>
+                <w:noProof/>
+              </w:rPr>
+              <w:t>Contract(</w:t>
+            </w:r>
+            <w:r>
+              <w:rPr>
+                <w:noProof/>
+                <w:u w:val="single"/>
+              </w:rPr>
+              <w:t>CNumber</w:t>
+            </w:r>
+            <w:r>
+              <w:rPr>
+                <w:noProof/>
+              </w:rPr>
+              <w:t>, Start Date, End Date, Salary,Is Full Time, Is Casual)</w:t>
+            </w:r>
+          </w:p>
+        </w:tc>
+      </w:tr>
+    </w:tbl>
+    <w:p>
+      <w:r>
+        <w:t xml:space="preserve">FD1: CNumber </w:t>
+      </w:r>
+      <w:r>
+        <w:sym w:font="Wingdings" w:char="F0E0"/>
+      </w:r>
+      <w:r>
+        <w:t xml:space="preserve"> Start Date, End Date, Salary, Is Full Time, Is Casual</w:t>
+      </w:r>
+    </w:p>
+    <w:p>
+      <w:pPr>
+        <w:pStyle w:val="Heading3"/>
+      </w:pPr>
+    </w:p>
+    <w:p/>
+    <w:p/>
+    <w:p/>
+    <w:p/>
+    <w:p>
+      <w:pPr>
+        <w:pStyle w:val="Heading3"/>
+      </w:pPr>
+      <w:r>
+        <w:lastRenderedPageBreak/>
+        <w:t>Question 4.</w:t>
+      </w:r>
+      <w:r>
+        <w:t>2</w:t>
+      </w:r>
+      <w:r>
+        <w:t>.1:</w:t>
+      </w:r>
+    </w:p>
+    <w:tbl>
+      <w:tblPr>
+        <w:tblStyle w:val="TableGrid"/>
+        <w:tblW w:w="0" w:type="auto"/>
+        <w:shd w:val="pct10" w:color="auto" w:fill="auto"/>
+        <w:tblLook w:val="04A0" w:firstRow="1" w:lastRow="0" w:firstColumn="1" w:lastColumn="0" w:noHBand="0" w:noVBand="1"/>
+      </w:tblPr>
+      <w:tblGrid>
+        <w:gridCol w:w="9016"/>
+      </w:tblGrid>
+      <w:tr>
+        <w:tc>
+          <w:tcPr>
+            <w:tcW w:w="9016" w:type="dxa"/>
+            <w:shd w:val="pct10" w:color="auto" w:fill="auto"/>
+          </w:tcPr>
+          <w:p>
+            <w:pPr>
+              <w:rPr>
+                <w:noProof/>
+              </w:rPr>
+            </w:pPr>
+            <w:r>
+              <w:rPr>
+                <w:noProof/>
+              </w:rPr>
+              <w:t>Course(</w:t>
+            </w:r>
+            <w:r>
+              <w:rPr>
+                <w:noProof/>
+                <w:u w:val="single"/>
+              </w:rPr>
+              <w:t>CCode</w:t>
+            </w:r>
+            <w:r>
+              <w:rPr>
+                <w:noProof/>
+              </w:rPr>
+              <w:t>, Name)</w:t>
+            </w:r>
+          </w:p>
+        </w:tc>
+      </w:tr>
+    </w:tbl>
+    <w:p>
+      <w:r>
+        <w:rPr>
+          <w:b/>
+          <w:bCs/>
+        </w:rPr>
+        <w:t xml:space="preserve">CCode </w:t>
+      </w:r>
+      <w:r>
+        <w:rPr>
+          <w:b/>
+          <w:bCs/>
+        </w:rPr>
+        <w:sym w:font="Wingdings" w:char="F0E0"/>
+      </w:r>
+      <w:r>
+        <w:rPr>
+          <w:b/>
+          <w:bCs/>
+        </w:rPr>
+        <w:t xml:space="preserve"> Name</w:t>
+      </w:r>
+      <w:r>
+        <w:rPr>
+          <w:b/>
+          <w:bCs/>
+        </w:rPr>
+        <w:br/>
+      </w:r>
+      <w:r>
+        <w:t>This is First Normal Form (1NF) as the “Code” is unique and “Name” is a single attribute column</w:t>
+      </w:r>
+      <w:r>
+        <w:t xml:space="preserve"> and has no other dependant relations</w:t>
+      </w:r>
+      <w:r>
+        <w:br/>
+      </w:r>
+    </w:p>
+    <w:tbl>
+      <w:tblPr>
+        <w:tblStyle w:val="TableGrid"/>
+        <w:tblW w:w="0" w:type="auto"/>
+        <w:shd w:val="pct10" w:color="auto" w:fill="auto"/>
+        <w:tblLook w:val="04A0" w:firstRow="1" w:lastRow="0" w:firstColumn="1" w:lastColumn="0" w:noHBand="0" w:noVBand="1"/>
+      </w:tblPr>
+      <w:tblGrid>
+        <w:gridCol w:w="9016"/>
+      </w:tblGrid>
+      <w:tr>
+        <w:tc>
+          <w:tcPr>
+            <w:tcW w:w="9016" w:type="dxa"/>
+            <w:shd w:val="pct10" w:color="auto" w:fill="auto"/>
+          </w:tcPr>
+          <w:p>
+            <w:pPr>
+              <w:rPr>
+                <w:noProof/>
+              </w:rPr>
+            </w:pPr>
+            <w:r>
+              <w:rPr>
+                <w:noProof/>
+              </w:rPr>
+              <w:t>CourseOffering(</w:t>
+            </w:r>
+            <w:r>
+              <w:rPr>
+                <w:noProof/>
+                <w:u w:val="single"/>
+              </w:rPr>
+              <w:t>CCode*</w:t>
+            </w:r>
+            <w:r>
+              <w:rPr>
+                <w:noProof/>
+              </w:rPr>
+              <w:t>,</w:t>
+            </w:r>
+            <w:r>
+              <w:rPr>
+                <w:noProof/>
+                <w:u w:val="single"/>
+              </w:rPr>
+              <w:t>OCode</w:t>
+            </w:r>
+            <w:r>
+              <w:rPr>
+                <w:noProof/>
+              </w:rPr>
+              <w:t>,Start Date,Weeks,Has Break)</w:t>
+            </w:r>
+          </w:p>
+        </w:tc>
+      </w:tr>
+    </w:tbl>
+    <w:p>
+      <w:pPr>
+        <w:rPr>
+          <w:noProof/>
+        </w:rPr>
+      </w:pPr>
+      <w:r>
+        <w:rPr>
+          <w:b/>
+          <w:bCs/>
+          <w:noProof/>
+        </w:rPr>
+        <w:t xml:space="preserve"> CCode, OCode </w:t>
+      </w:r>
+      <w:r>
+        <w:rPr>
+          <w:b/>
+          <w:bCs/>
+          <w:noProof/>
+        </w:rPr>
+        <w:sym w:font="Wingdings" w:char="F0E0"/>
+      </w:r>
+      <w:r>
+        <w:rPr>
+          <w:b/>
+          <w:bCs/>
+          <w:noProof/>
+        </w:rPr>
+        <w:t xml:space="preserve"> Start Date, Weeks, Has Break</w:t>
+      </w:r>
+      <w:r>
+        <w:rPr>
+          <w:b/>
+          <w:bCs/>
+          <w:noProof/>
+        </w:rPr>
+        <w:br/>
+      </w:r>
+      <w:r>
+        <w:rPr>
+          <w:noProof/>
+        </w:rPr>
+        <w:t xml:space="preserve">I belive this is a 2NF as the table itself contains 1NF atribuites but is reliant on the </w:t>
+      </w:r>
+      <w:r>
+        <w:rPr>
+          <w:b/>
+          <w:bCs/>
+          <w:i/>
+          <w:iCs/>
+          <w:noProof/>
+        </w:rPr>
+        <w:t>Course</w:t>
+      </w:r>
+      <w:r>
+        <w:rPr>
+          <w:noProof/>
+        </w:rPr>
+        <w:t xml:space="preserve"> table its “CCode” meaning it has two relations</w:t>
+      </w:r>
+    </w:p>
+    <w:p>
+      <w:pPr>
+        <w:rPr>
+          <w:noProof/>
+        </w:rPr>
+      </w:pPr>
+    </w:p>
+    <w:tbl>
+      <w:tblPr>
+        <w:tblStyle w:val="TableGrid"/>
+        <w:tblW w:w="0" w:type="auto"/>
+        <w:shd w:val="pct10" w:color="auto" w:fill="auto"/>
+        <w:tblLook w:val="04A0" w:firstRow="1" w:lastRow="0" w:firstColumn="1" w:lastColumn="0" w:noHBand="0" w:noVBand="1"/>
+      </w:tblPr>
+      <w:tblGrid>
+        <w:gridCol w:w="9016"/>
+      </w:tblGrid>
+      <w:tr>
+        <w:tc>
+          <w:tcPr>
+            <w:tcW w:w="9016" w:type="dxa"/>
+            <w:shd w:val="pct10" w:color="auto" w:fill="auto"/>
+          </w:tcPr>
+          <w:p>
+            <w:pPr>
+              <w:rPr>
+                <w:noProof/>
+              </w:rPr>
+            </w:pPr>
+            <w:r>
+              <w:rPr>
+                <w:noProof/>
+              </w:rPr>
+              <w:t>Contract(</w:t>
+            </w:r>
+            <w:r>
+              <w:rPr>
+                <w:noProof/>
+                <w:u w:val="single"/>
+              </w:rPr>
+              <w:t>CNumber</w:t>
+            </w:r>
+            <w:r>
+              <w:rPr>
+                <w:noProof/>
+              </w:rPr>
+              <w:t>, Start Date, End Date, Salary,Is Full Time, Is Casual)</w:t>
+            </w:r>
+          </w:p>
+        </w:tc>
+      </w:tr>
+    </w:tbl>
+    <w:p>
+      <w:r>
+        <w:rPr>
+          <w:b/>
+          <w:bCs/>
+        </w:rPr>
+        <w:t xml:space="preserve">CNumber </w:t>
+      </w:r>
+      <w:r>
+        <w:rPr>
+          <w:b/>
+          <w:bCs/>
+        </w:rPr>
+        <w:sym w:font="Wingdings" w:char="F0E0"/>
+      </w:r>
+      <w:r>
+        <w:rPr>
+          <w:b/>
+          <w:bCs/>
+        </w:rPr>
+        <w:t xml:space="preserve"> Start Date, End Date, Salary, Is Full Time, Is Casual</w:t>
+      </w:r>
+      <w:r>
+        <w:rPr>
+          <w:b/>
+          <w:bCs/>
+        </w:rPr>
+        <w:br/>
+      </w:r>
+      <w:r>
+        <w:t>This is 1NF as it has no external relationships, contains only single attribute columns and has no dependant relationships</w:t>
+      </w:r>
+      <w:r>
+        <w:br/>
+      </w:r>
+    </w:p>
+    <w:tbl>
+      <w:tblPr>
+        <w:tblStyle w:val="TableGrid"/>
+        <w:tblW w:w="0" w:type="auto"/>
+        <w:shd w:val="pct10" w:color="auto" w:fill="auto"/>
+        <w:tblLook w:val="04A0" w:firstRow="1" w:lastRow="0" w:firstColumn="1" w:lastColumn="0" w:noHBand="0" w:noVBand="1"/>
+      </w:tblPr>
+      <w:tblGrid>
+        <w:gridCol w:w="9016"/>
+      </w:tblGrid>
+      <w:tr>
+        <w:tc>
+          <w:tcPr>
+            <w:tcW w:w="9016" w:type="dxa"/>
+            <w:shd w:val="pct10" w:color="auto" w:fill="auto"/>
+          </w:tcPr>
+          <w:p>
+            <w:pPr>
+              <w:rPr>
+                <w:noProof/>
+              </w:rPr>
+            </w:pPr>
+            <w:r>
+              <w:rPr>
+                <w:noProof/>
+              </w:rPr>
+              <w:t>Signed(</w:t>
+            </w:r>
+            <w:r>
+              <w:rPr>
+                <w:noProof/>
+                <w:u w:val="single"/>
+              </w:rPr>
+              <w:t>CNumber</w:t>
+            </w:r>
+            <w:r>
+              <w:rPr>
+                <w:noProof/>
+                <w:u w:val="single"/>
+              </w:rPr>
+              <w:t>*</w:t>
+            </w:r>
+            <w:r>
+              <w:rPr>
+                <w:noProof/>
+              </w:rPr>
+              <w:t xml:space="preserve">, </w:t>
+            </w:r>
+            <w:r>
+              <w:rPr>
+                <w:noProof/>
+                <w:u w:val="single"/>
+              </w:rPr>
+              <w:t>SNo*</w:t>
+            </w:r>
+            <w:r>
+              <w:rPr>
+                <w:noProof/>
+              </w:rPr>
+              <w:t>, ContractSigned)</w:t>
+            </w:r>
+          </w:p>
+        </w:tc>
+      </w:tr>
+    </w:tbl>
+    <w:p>
+      <w:r>
+        <w:t xml:space="preserve">FD1: SNo </w:t>
+      </w:r>
+      <w:r>
+        <w:sym w:font="Wingdings" w:char="F0E0"/>
+      </w:r>
+      <w:r>
+        <w:t xml:space="preserve"> CNumber</w:t>
+      </w:r>
+      <w:r>
+        <w:br/>
+        <w:t xml:space="preserve">FD2: CNumber, SNo </w:t>
+      </w:r>
+      <w:r>
+        <w:sym w:font="Wingdings" w:char="F0E0"/>
+      </w:r>
+      <w:r>
+        <w:t xml:space="preserve"> ContractSigned</w:t>
+      </w:r>
+    </w:p>
+    <w:p>
+      <w:r>
+        <w:t xml:space="preserve">This is a 2NF, </w:t>
+      </w:r>
+      <w:r>
+        <w:t xml:space="preserve">as it has two dependant relationships to form its composite key “CNumber” from </w:t>
+      </w:r>
+      <w:r>
+        <w:rPr>
+          <w:b/>
+          <w:bCs/>
+          <w:i/>
+          <w:iCs/>
+        </w:rPr>
+        <w:t>Contract</w:t>
+      </w:r>
+      <w:r>
+        <w:t xml:space="preserve"> table and “SNo” from </w:t>
+      </w:r>
+      <w:r>
+        <w:rPr>
+          <w:b/>
+          <w:bCs/>
+          <w:i/>
+          <w:iCs/>
+        </w:rPr>
+        <w:t>Staff</w:t>
+      </w:r>
+      <w:r>
+        <w:rPr>
+          <w:b/>
+          <w:bCs/>
+          <w:i/>
+          <w:iCs/>
+        </w:rPr>
+        <w:t xml:space="preserve"> </w:t>
+      </w:r>
+      <w:r>
+        <w:t>table</w:t>
+      </w:r>
+      <w:r>
+        <w:br/>
+      </w:r>
+    </w:p>
+    <w:tbl>
+      <w:tblPr>
+        <w:tblStyle w:val="TableGrid"/>
+        <w:tblW w:w="0" w:type="auto"/>
+        <w:shd w:val="pct10" w:color="auto" w:fill="auto"/>
+        <w:tblLook w:val="04A0" w:firstRow="1" w:lastRow="0" w:firstColumn="1" w:lastColumn="0" w:noHBand="0" w:noVBand="1"/>
+      </w:tblPr>
+      <w:tblGrid>
+        <w:gridCol w:w="9016"/>
+      </w:tblGrid>
+      <w:tr>
+        <w:tc>
+          <w:tcPr>
+            <w:tcW w:w="9016" w:type="dxa"/>
+            <w:shd w:val="pct10" w:color="auto" w:fill="auto"/>
+          </w:tcPr>
+          <w:p>
+            <w:pPr>
+              <w:rPr>
+                <w:noProof/>
+              </w:rPr>
+            </w:pPr>
+            <w:r>
+              <w:rPr>
+                <w:noProof/>
+              </w:rPr>
+              <w:t>Staff(</w:t>
+            </w:r>
+            <w:r>
+              <w:rPr>
+                <w:noProof/>
+                <w:u w:val="single"/>
+              </w:rPr>
+              <w:t>SNo</w:t>
+            </w:r>
+            <w:r>
+              <w:rPr>
+                <w:noProof/>
+              </w:rPr>
+              <w:t>,StaffName,Academic Level)</w:t>
+            </w:r>
+          </w:p>
+        </w:tc>
+      </w:tr>
+    </w:tbl>
+    <w:p>
+      <w:pPr>
+        <w:rPr>
+          <w:noProof/>
+        </w:rPr>
+      </w:pPr>
+      <w:r>
+        <w:rPr>
+          <w:b/>
+          <w:bCs/>
+          <w:noProof/>
+        </w:rPr>
+        <w:t xml:space="preserve">SNo </w:t>
+      </w:r>
+      <w:r>
+        <w:rPr>
+          <w:b/>
+          <w:bCs/>
+          <w:noProof/>
+        </w:rPr>
+        <w:sym w:font="Wingdings" w:char="F0E0"/>
+      </w:r>
+      <w:r>
+        <w:rPr>
+          <w:b/>
+          <w:bCs/>
+          <w:noProof/>
+        </w:rPr>
+        <w:t xml:space="preserve"> StaffName, Academic Level</w:t>
+      </w:r>
+      <w:r>
+        <w:rPr>
+          <w:b/>
+          <w:bCs/>
+          <w:noProof/>
+        </w:rPr>
+        <w:br/>
+      </w:r>
+      <w:r>
+        <w:t>This is 1NF as it has no external relationships, contains only single attribute columns and has no dependant relationships</w:t>
+      </w:r>
+      <w:r>
+        <w:br/>
+      </w:r>
+    </w:p>
+    <w:tbl>
+      <w:tblPr>
+        <w:tblStyle w:val="TableGrid"/>
+        <w:tblW w:w="0" w:type="auto"/>
+        <w:shd w:val="pct10" w:color="auto" w:fill="auto"/>
+        <w:tblLook w:val="04A0" w:firstRow="1" w:lastRow="0" w:firstColumn="1" w:lastColumn="0" w:noHBand="0" w:noVBand="1"/>
+      </w:tblPr>
+      <w:tblGrid>
+        <w:gridCol w:w="9016"/>
+      </w:tblGrid>
+      <w:tr>
+        <w:tc>
+          <w:tcPr>
+            <w:tcW w:w="9016" w:type="dxa"/>
+            <w:shd w:val="pct10" w:color="auto" w:fill="auto"/>
+          </w:tcPr>
+          <w:p>
+            <w:pPr>
+              <w:rPr>
+                <w:noProof/>
+              </w:rPr>
+            </w:pPr>
+            <w:r>
+              <w:rPr>
+                <w:noProof/>
+              </w:rPr>
+              <w:t>Lecture(</w:t>
+            </w:r>
+            <w:r>
+              <w:rPr>
+                <w:noProof/>
+                <w:u w:val="single"/>
+              </w:rPr>
+              <w:t>CCode*</w:t>
+            </w:r>
+            <w:r>
+              <w:rPr>
+                <w:noProof/>
+              </w:rPr>
+              <w:t>,</w:t>
+            </w:r>
+            <w:r>
+              <w:rPr>
+                <w:noProof/>
+                <w:u w:val="single"/>
+              </w:rPr>
+              <w:t>O</w:t>
+            </w:r>
+            <w:r>
+              <w:rPr>
+                <w:noProof/>
+                <w:u w:val="single"/>
+              </w:rPr>
+              <w:t>C</w:t>
+            </w:r>
+            <w:r>
+              <w:rPr>
+                <w:noProof/>
+                <w:u w:val="single"/>
+              </w:rPr>
+              <w:t>ode*</w:t>
+            </w:r>
+            <w:r>
+              <w:rPr>
+                <w:noProof/>
+              </w:rPr>
+              <w:t>,</w:t>
+            </w:r>
+            <w:r>
+              <w:rPr>
+                <w:noProof/>
+                <w:u w:val="single"/>
+              </w:rPr>
+              <w:t>S</w:t>
+            </w:r>
+            <w:r>
+              <w:rPr>
+                <w:noProof/>
+                <w:u w:val="single"/>
+              </w:rPr>
+              <w:t>No</w:t>
+            </w:r>
+            <w:r>
+              <w:rPr>
+                <w:noProof/>
+                <w:u w:val="single"/>
+              </w:rPr>
+              <w:t>*</w:t>
+            </w:r>
+            <w:r>
+              <w:rPr>
+                <w:noProof/>
+              </w:rPr>
+              <w:t>)</w:t>
+            </w:r>
+          </w:p>
+        </w:tc>
+      </w:tr>
+    </w:tbl>
+    <w:p>
+      <w:pPr>
+        <w:rPr>
+          <w:noProof/>
+        </w:rPr>
+      </w:pPr>
+      <w:r>
+        <w:rPr>
+          <w:noProof/>
+        </w:rPr>
+        <w:t xml:space="preserve">This junction table is belive is a </w:t>
+      </w:r>
+      <w:r>
+        <w:rPr>
+          <w:noProof/>
+        </w:rPr>
+        <w:t>2NF as it has relations</w:t>
+      </w:r>
+    </w:p>
+    <w:tbl>
+      <w:tblPr>
+        <w:tblStyle w:val="TableGrid"/>
+        <w:tblW w:w="0" w:type="auto"/>
+        <w:shd w:val="pct10" w:color="auto" w:fill="auto"/>
+        <w:tblLook w:val="04A0" w:firstRow="1" w:lastRow="0" w:firstColumn="1" w:lastColumn="0" w:noHBand="0" w:noVBand="1"/>
+      </w:tblPr>
+      <w:tblGrid>
+        <w:gridCol w:w="9016"/>
+      </w:tblGrid>
+      <w:tr>
+        <w:tc>
+          <w:tcPr>
+            <w:tcW w:w="9016" w:type="dxa"/>
+            <w:shd w:val="pct10" w:color="auto" w:fill="auto"/>
+          </w:tcPr>
+          <w:p>
+            <w:pPr>
+              <w:rPr>
+                <w:noProof/>
+              </w:rPr>
+            </w:pPr>
+            <w:r>
+              <w:rPr>
+                <w:noProof/>
+              </w:rPr>
+              <w:t>Tutor(</w:t>
+            </w:r>
+            <w:r>
+              <w:rPr>
+                <w:noProof/>
+                <w:u w:val="single"/>
+              </w:rPr>
+              <w:t>C</w:t>
+            </w:r>
+            <w:r>
+              <w:rPr>
+                <w:noProof/>
+                <w:u w:val="single"/>
+              </w:rPr>
+              <w:t>C</w:t>
+            </w:r>
+            <w:r>
+              <w:rPr>
+                <w:noProof/>
+                <w:u w:val="single"/>
+              </w:rPr>
+              <w:t>ode*</w:t>
+            </w:r>
+            <w:r>
+              <w:rPr>
+                <w:noProof/>
+              </w:rPr>
+              <w:t>,</w:t>
+            </w:r>
+            <w:r>
+              <w:rPr>
+                <w:noProof/>
+                <w:u w:val="single"/>
+              </w:rPr>
+              <w:t>O</w:t>
+            </w:r>
+            <w:r>
+              <w:rPr>
+                <w:noProof/>
+                <w:u w:val="single"/>
+              </w:rPr>
+              <w:t>C</w:t>
+            </w:r>
+            <w:r>
+              <w:rPr>
+                <w:noProof/>
+                <w:u w:val="single"/>
+              </w:rPr>
+              <w:t>ode*</w:t>
+            </w:r>
+            <w:r>
+              <w:rPr>
+                <w:noProof/>
+              </w:rPr>
+              <w:t>,</w:t>
+            </w:r>
+            <w:r>
+              <w:rPr>
+                <w:noProof/>
+                <w:u w:val="single"/>
+              </w:rPr>
+              <w:t>SNo*</w:t>
+            </w:r>
+            <w:r>
+              <w:rPr>
+                <w:noProof/>
+              </w:rPr>
+              <w:t>,Hours,Rate)</w:t>
+            </w:r>
+          </w:p>
+        </w:tc>
+      </w:tr>
+    </w:tbl>
+    <w:p>
+      <w:pPr>
+        <w:rPr>
+          <w:noProof/>
+        </w:rPr>
+      </w:pPr>
+      <w:r>
+        <w:rPr>
+          <w:noProof/>
+        </w:rPr>
+        <w:t xml:space="preserve">FD1: CCode, OCode, SNo </w:t>
+      </w:r>
+      <w:r>
+        <w:rPr>
+          <w:noProof/>
+        </w:rPr>
+        <w:sym w:font="Wingdings" w:char="F0E0"/>
+      </w:r>
+      <w:r>
+        <w:rPr>
+          <w:noProof/>
+        </w:rPr>
+        <w:t xml:space="preserve"> Hours, Rate</w:t>
+      </w:r>
+    </w:p>
+    <w:tbl>
+      <w:tblPr>
+        <w:tblStyle w:val="TableGrid"/>
+        <w:tblW w:w="0" w:type="auto"/>
+        <w:shd w:val="pct10" w:color="auto" w:fill="auto"/>
+        <w:tblLook w:val="04A0" w:firstRow="1" w:lastRow="0" w:firstColumn="1" w:lastColumn="0" w:noHBand="0" w:noVBand="1"/>
+      </w:tblPr>
+      <w:tblGrid>
+        <w:gridCol w:w="9016"/>
+      </w:tblGrid>
+      <w:tr>
+        <w:tc>
+          <w:tcPr>
+            <w:tcW w:w="9016" w:type="dxa"/>
+            <w:shd w:val="pct10" w:color="auto" w:fill="auto"/>
+          </w:tcPr>
+          <w:p>
+            <w:pPr>
+              <w:rPr>
+                <w:noProof/>
+              </w:rPr>
+            </w:pPr>
+            <w:r>
+              <w:rPr>
+                <w:noProof/>
+              </w:rPr>
+              <w:t>Coordinate(</w:t>
+            </w:r>
+            <w:r>
+              <w:rPr>
+                <w:noProof/>
+                <w:u w:val="single"/>
+              </w:rPr>
+              <w:t>CCode*</w:t>
+            </w:r>
+            <w:r>
+              <w:rPr>
+                <w:noProof/>
+              </w:rPr>
+              <w:t>,</w:t>
+            </w:r>
+            <w:r>
+              <w:rPr>
+                <w:noProof/>
+                <w:u w:val="single"/>
+              </w:rPr>
+              <w:t>OCode*</w:t>
+            </w:r>
+            <w:r>
+              <w:rPr>
+                <w:noProof/>
+              </w:rPr>
+              <w:t>,</w:t>
+            </w:r>
+            <w:r>
+              <w:rPr>
+                <w:noProof/>
+                <w:u w:val="single"/>
+              </w:rPr>
+              <w:t>SNo*</w:t>
+            </w:r>
+            <w:r>
+              <w:rPr>
+                <w:noProof/>
+              </w:rPr>
+              <w:t>,Hours)</w:t>
+            </w:r>
+          </w:p>
+        </w:tc>
+      </w:tr>
+    </w:tbl>
+    <w:p>
+      <w:pPr>
+        <w:rPr>
+          <w:noProof/>
+        </w:rPr>
+      </w:pPr>
+      <w:r>
+        <w:rPr>
+          <w:noProof/>
+        </w:rPr>
+        <w:t xml:space="preserve">FD1: CCode, OCode, OCode, SNo </w:t>
+      </w:r>
+      <w:r>
+        <w:rPr>
+          <w:noProof/>
+        </w:rPr>
+        <w:sym w:font="Wingdings" w:char="F0E0"/>
+      </w:r>
+      <w:r>
+        <w:rPr>
+          <w:noProof/>
+        </w:rPr>
+        <w:t xml:space="preserve"> Hours</w:t>
+      </w:r>
+    </w:p>
+    <w:p/>
+    <w:p/>
+    <w:p>
+      <w:pPr>
+        <w:pStyle w:val="Heading3"/>
+      </w:pPr>
+      <w:r>
+        <w:t>Question 4.</w:t>
+      </w:r>
+      <w:r>
+        <w:t>2</w:t>
+      </w:r>
+      <w:r>
+        <w:t>.</w:t>
+      </w:r>
+      <w:r>
+        <w:t>2</w:t>
+      </w:r>
+      <w:r>
+        <w:t>:</w:t>
+      </w:r>
+    </w:p>
+    <w:p>
+      <w:r>
+        <w:t>The new database Schema is as follows</w:t>
+      </w:r>
+      <w:r>
+        <w:t>:</w:t>
+      </w:r>
+    </w:p>
+    <w:tbl>
+      <w:tblPr>
+        <w:tblStyle w:val="TableGrid"/>
+        <w:tblW w:w="0" w:type="auto"/>
+        <w:shd w:val="pct10" w:color="auto" w:fill="auto"/>
+        <w:tblLook w:val="04A0" w:firstRow="1" w:lastRow="0" w:firstColumn="1" w:lastColumn="0" w:noHBand="0" w:noVBand="1"/>
+      </w:tblPr>
+      <w:tblGrid>
+        <w:gridCol w:w="9016"/>
+      </w:tblGrid>
+      <w:tr>
+        <w:tc>
+          <w:tcPr>
+            <w:tcW w:w="9016" w:type="dxa"/>
+            <w:shd w:val="pct10" w:color="auto" w:fill="auto"/>
+          </w:tcPr>
+          <w:p/>
+          <w:p>
+            <w:pPr>
+              <w:rPr>
+                <w:noProof/>
+              </w:rPr>
+            </w:pPr>
+            <w:r>
+              <w:rPr>
+                <w:noProof/>
+              </w:rPr>
+              <w:t>Course(</w:t>
+            </w:r>
+            <w:r>
+              <w:rPr>
+                <w:noProof/>
+                <w:u w:val="single"/>
+              </w:rPr>
+              <w:t>CCode</w:t>
+            </w:r>
+            <w:r>
+              <w:rPr>
+                <w:noProof/>
+              </w:rPr>
+              <w:t>, Name)</w:t>
+            </w:r>
+          </w:p>
+          <w:p>
+            <w:pPr>
+              <w:rPr>
+                <w:noProof/>
+              </w:rPr>
+            </w:pPr>
+            <w:r>
+              <w:rPr>
+                <w:noProof/>
+              </w:rPr>
+              <w:t>CourseOffering(</w:t>
+            </w:r>
+            <w:r>
+              <w:rPr>
+                <w:noProof/>
+                <w:u w:val="single"/>
+              </w:rPr>
+              <w:t>CCode*</w:t>
+            </w:r>
+            <w:r>
+              <w:rPr>
+                <w:noProof/>
+              </w:rPr>
+              <w:t>,</w:t>
+            </w:r>
+            <w:r>
+              <w:rPr>
+                <w:noProof/>
+                <w:u w:val="single"/>
+              </w:rPr>
+              <w:t>OCode</w:t>
+            </w:r>
+            <w:r>
+              <w:rPr>
+                <w:noProof/>
+              </w:rPr>
+              <w:t>,Start Date,Weeks,Has Break)</w:t>
+            </w:r>
+          </w:p>
+          <w:p>
+            <w:pPr>
+              <w:rPr>
+                <w:noProof/>
+              </w:rPr>
+            </w:pPr>
+            <w:r>
+              <w:rPr>
+                <w:noProof/>
+              </w:rPr>
+              <w:t>Staff(</w:t>
+            </w:r>
+            <w:r>
+              <w:rPr>
+                <w:noProof/>
+                <w:u w:val="single"/>
+              </w:rPr>
+              <w:t>SNo</w:t>
+            </w:r>
+            <w:r>
+              <w:rPr>
+                <w:noProof/>
+              </w:rPr>
+              <w:t>,StaffName,Academic Level)</w:t>
+            </w:r>
+          </w:p>
+          <w:p>
+            <w:pPr>
+              <w:rPr>
+                <w:noProof/>
+              </w:rPr>
+            </w:pPr>
+            <w:r>
+              <w:rPr>
+                <w:noProof/>
+              </w:rPr>
+              <w:lastRenderedPageBreak/>
+              <w:t>Contract(</w:t>
+            </w:r>
+            <w:r>
+              <w:rPr>
+                <w:noProof/>
+                <w:u w:val="single"/>
+              </w:rPr>
+              <w:t>CNumber</w:t>
+            </w:r>
+            <w:r>
+              <w:rPr>
+                <w:noProof/>
+              </w:rPr>
+              <w:t>, Start Date, End Date, Salary,Is Full Time, Is Casual)</w:t>
+            </w:r>
+          </w:p>
+          <w:p>
+            <w:pPr>
+              <w:rPr>
+                <w:noProof/>
+              </w:rPr>
+            </w:pPr>
+            <w:r>
+              <w:rPr>
+                <w:noProof/>
+              </w:rPr>
+              <w:t>Signed(</w:t>
+            </w:r>
+            <w:r>
+              <w:rPr>
+                <w:noProof/>
+                <w:u w:val="single"/>
+              </w:rPr>
+              <w:t>CNumber</w:t>
+            </w:r>
+            <w:r>
+              <w:rPr>
+                <w:noProof/>
+                <w:u w:val="single"/>
+              </w:rPr>
+              <w:t>*</w:t>
+            </w:r>
+            <w:r>
+              <w:rPr>
+                <w:noProof/>
+              </w:rPr>
+              <w:t xml:space="preserve">, </w:t>
+            </w:r>
+            <w:r>
+              <w:rPr>
+                <w:noProof/>
+                <w:u w:val="single"/>
+              </w:rPr>
+              <w:t>SNo*</w:t>
+            </w:r>
+            <w:r>
+              <w:rPr>
+                <w:noProof/>
+              </w:rPr>
+              <w:t>, ContractSigned)</w:t>
+            </w:r>
+          </w:p>
+          <w:p>
+            <w:pPr>
+              <w:rPr>
+                <w:noProof/>
+              </w:rPr>
+            </w:pPr>
+            <w:r>
+              <w:rPr>
+                <w:noProof/>
+              </w:rPr>
+              <w:t>Lecture(</w:t>
+            </w:r>
+            <w:r>
+              <w:rPr>
+                <w:noProof/>
+                <w:u w:val="single"/>
+              </w:rPr>
+              <w:t>CCode*</w:t>
+            </w:r>
+            <w:r>
+              <w:rPr>
+                <w:noProof/>
+              </w:rPr>
+              <w:t>,</w:t>
+            </w:r>
+            <w:r>
+              <w:rPr>
+                <w:noProof/>
+                <w:u w:val="single"/>
+              </w:rPr>
+              <w:t>OCode*</w:t>
+            </w:r>
+            <w:r>
+              <w:rPr>
+                <w:noProof/>
+              </w:rPr>
+              <w:t>,</w:t>
+            </w:r>
+            <w:r>
+              <w:rPr>
+                <w:noProof/>
+                <w:u w:val="single"/>
+              </w:rPr>
+              <w:t>SNo*</w:t>
+            </w:r>
+            <w:r>
+              <w:rPr>
+                <w:noProof/>
+              </w:rPr>
+              <w:t>)</w:t>
+            </w:r>
+          </w:p>
+          <w:p>
+            <w:pPr>
+              <w:rPr>
+                <w:noProof/>
+              </w:rPr>
+            </w:pPr>
+            <w:r>
+              <w:rPr>
+                <w:noProof/>
+              </w:rPr>
+              <w:t>Tutor(</w:t>
+            </w:r>
+            <w:r>
+              <w:rPr>
+                <w:noProof/>
+                <w:u w:val="single"/>
+              </w:rPr>
+              <w:t>CCode*</w:t>
+            </w:r>
+            <w:r>
+              <w:rPr>
+                <w:noProof/>
+              </w:rPr>
+              <w:t>,</w:t>
+            </w:r>
+            <w:r>
+              <w:rPr>
+                <w:noProof/>
+                <w:u w:val="single"/>
+              </w:rPr>
+              <w:t>OCode*</w:t>
+            </w:r>
+            <w:r>
+              <w:rPr>
+                <w:noProof/>
+              </w:rPr>
+              <w:t>,</w:t>
+            </w:r>
+            <w:r>
+              <w:rPr>
+                <w:noProof/>
+                <w:u w:val="single"/>
+              </w:rPr>
+              <w:t>SNo*</w:t>
+            </w:r>
+            <w:r>
+              <w:rPr>
+                <w:noProof/>
+              </w:rPr>
+              <w:t>,Hours,Rate)</w:t>
+            </w:r>
+          </w:p>
+          <w:p>
+            <w:pPr>
+              <w:rPr>
+                <w:noProof/>
+              </w:rPr>
+            </w:pPr>
+            <w:r>
+              <w:rPr>
+                <w:noProof/>
+              </w:rPr>
+              <w:t>Coordinate(</w:t>
+            </w:r>
+            <w:r>
+              <w:rPr>
+                <w:noProof/>
+                <w:u w:val="single"/>
+              </w:rPr>
+              <w:t>CCode*</w:t>
+            </w:r>
+            <w:r>
+              <w:rPr>
+                <w:noProof/>
+              </w:rPr>
+              <w:t>,</w:t>
+            </w:r>
+            <w:r>
+              <w:rPr>
+                <w:noProof/>
+                <w:u w:val="single"/>
+              </w:rPr>
+              <w:t>OCode*</w:t>
+            </w:r>
+            <w:r>
+              <w:rPr>
+                <w:noProof/>
+              </w:rPr>
+              <w:t>,</w:t>
+            </w:r>
+            <w:r>
+              <w:rPr>
+                <w:noProof/>
+                <w:u w:val="single"/>
+              </w:rPr>
+              <w:t>SNo*</w:t>
+            </w:r>
+            <w:r>
+              <w:rPr>
+                <w:noProof/>
+              </w:rPr>
+              <w:t>,Hours)</w:t>
+            </w:r>
+          </w:p>
+          <w:p>
+            <w:pPr>
+              <w:rPr>
+                <w:noProof/>
+              </w:rPr>
+            </w:pPr>
+          </w:p>
+        </w:tc>
+      </w:tr>
+    </w:tbl>
+    <w:p/>
+    <w:p/>
     <w:p/>
     <w:p/>
     <w:sectPr>

</xml_diff>